<commit_message>
See changes in NavigationGraph.docx
</commit_message>
<xml_diff>
--- a/NavigationGraph.docx
+++ b/NavigationGraph.docx
@@ -20,11 +20,19 @@
         </w:rPr>
         <w:t>19th</w:t>
       </w:r>
-      <w:r>
-        <w:rPr>
-          <w:rFonts w:cstheme="minorHAnsi"/>
-        </w:rPr>
-        <w:t xml:space="preserve"> 2022.</w:t>
+      <w:proofErr w:type="gramStart"/>
+      <w:r>
+        <w:rPr>
+          <w:rFonts w:cstheme="minorHAnsi"/>
+        </w:rPr>
+        <w:t xml:space="preserve"> 2022</w:t>
+      </w:r>
+      <w:proofErr w:type="gramEnd"/>
+      <w:r>
+        <w:rPr>
+          <w:rFonts w:cstheme="minorHAnsi"/>
+        </w:rPr>
+        <w:t>.</w:t>
       </w:r>
     </w:p>
     <w:p>
@@ -770,6 +778,7 @@
         <w:t xml:space="preserve"> </w:t>
       </w:r>
       <w:proofErr w:type="spellStart"/>
+      <w:proofErr w:type="gramStart"/>
       <w:r>
         <w:rPr>
           <w:rFonts w:cstheme="minorHAnsi"/>
@@ -778,6 +787,7 @@
         <w:t>androidx.fragment.app.FragmentContainerView</w:t>
       </w:r>
       <w:proofErr w:type="spellEnd"/>
+      <w:proofErr w:type="gramEnd"/>
       <w:r>
         <w:rPr>
           <w:rFonts w:cstheme="minorHAnsi"/>
@@ -907,6 +917,7 @@
         <w:t xml:space="preserve"> (we don’t make use of it) and </w:t>
       </w:r>
       <w:proofErr w:type="spellStart"/>
+      <w:proofErr w:type="gramStart"/>
       <w:r>
         <w:rPr>
           <w:rFonts w:cstheme="minorHAnsi"/>
@@ -915,6 +926,7 @@
         <w:t>Xamarin.Google.Android.Material</w:t>
       </w:r>
       <w:proofErr w:type="spellEnd"/>
+      <w:proofErr w:type="gramEnd"/>
       <w:r>
         <w:rPr>
           <w:rFonts w:cstheme="minorHAnsi"/>
@@ -923,6 +935,7 @@
         <w:t xml:space="preserve">. Then update </w:t>
       </w:r>
       <w:proofErr w:type="spellStart"/>
+      <w:proofErr w:type="gramStart"/>
       <w:r>
         <w:rPr>
           <w:rFonts w:cstheme="minorHAnsi"/>
@@ -931,6 +944,7 @@
         <w:t>Xamarin.AndroidX.AppCompat</w:t>
       </w:r>
       <w:proofErr w:type="spellEnd"/>
+      <w:proofErr w:type="gramEnd"/>
       <w:r>
         <w:rPr>
           <w:rFonts w:cstheme="minorHAnsi"/>
@@ -946,6 +960,7 @@
         <w:t xml:space="preserve">add two new packages </w:t>
       </w:r>
       <w:proofErr w:type="spellStart"/>
+      <w:proofErr w:type="gramStart"/>
       <w:r>
         <w:rPr>
           <w:rFonts w:cstheme="minorHAnsi"/>
@@ -954,6 +969,7 @@
         <w:t>Xamarin.AndroidX.Navigation.Fragment</w:t>
       </w:r>
       <w:proofErr w:type="spellEnd"/>
+      <w:proofErr w:type="gramEnd"/>
       <w:r>
         <w:rPr>
           <w:rFonts w:cstheme="minorHAnsi"/>
@@ -978,6 +994,7 @@
         <w:t xml:space="preserve">. Both these versions should be 2.3.5.3. </w:t>
       </w:r>
       <w:proofErr w:type="spellStart"/>
+      <w:proofErr w:type="gramStart"/>
       <w:r>
         <w:rPr>
           <w:rFonts w:cstheme="minorHAnsi"/>
@@ -993,6 +1010,7 @@
         <w:t>I</w:t>
       </w:r>
       <w:proofErr w:type="spellEnd"/>
+      <w:proofErr w:type="gramEnd"/>
       <w:r>
         <w:rPr>
           <w:rFonts w:cstheme="minorHAnsi"/>
@@ -1081,6 +1099,7 @@
         <w:t xml:space="preserve">The reason I have limited the version to 2.3.5.3 is to avoid a bug that is contained in </w:t>
       </w:r>
       <w:proofErr w:type="spellStart"/>
+      <w:proofErr w:type="gramStart"/>
       <w:r>
         <w:rPr>
           <w:rFonts w:cstheme="minorHAnsi"/>
@@ -1088,6 +1107,7 @@
         <w:t>Xamarin.Google.Android.Material</w:t>
       </w:r>
       <w:proofErr w:type="spellEnd"/>
+      <w:proofErr w:type="gramEnd"/>
       <w:r>
         <w:rPr>
           <w:rFonts w:cstheme="minorHAnsi"/>
@@ -1199,7 +1219,14 @@
         <w:rPr>
           <w:rFonts w:cstheme="minorHAnsi"/>
         </w:rPr>
-        <w:t>Navigation Drawer App template</w:t>
+        <w:t xml:space="preserve">Navigation Drawer App </w:t>
+      </w:r>
+      <w:proofErr w:type="gramStart"/>
+      <w:r>
+        <w:rPr>
+          <w:rFonts w:cstheme="minorHAnsi"/>
+        </w:rPr>
+        <w:t>template</w:t>
       </w:r>
       <w:r>
         <w:rPr>
@@ -1211,7 +1238,14 @@
         <w:rPr>
           <w:rFonts w:cstheme="minorHAnsi"/>
         </w:rPr>
-        <w:t xml:space="preserve">efore you go any further </w:t>
+        <w:t>efore</w:t>
+      </w:r>
+      <w:proofErr w:type="gramEnd"/>
+      <w:r>
+        <w:rPr>
+          <w:rFonts w:cstheme="minorHAnsi"/>
+        </w:rPr>
+        <w:t xml:space="preserve"> you go any further </w:t>
       </w:r>
       <w:r>
         <w:rPr>
@@ -1291,11 +1325,19 @@
         </w:rPr>
         <w:t xml:space="preserve"> and </w:t>
       </w:r>
-      <w:r>
-        <w:rPr>
-          <w:rFonts w:cstheme="minorHAnsi"/>
-        </w:rPr>
-        <w:t>com.companyname.NavigationGraph1 respectively</w:t>
+      <w:proofErr w:type="gramStart"/>
+      <w:r>
+        <w:rPr>
+          <w:rFonts w:cstheme="minorHAnsi"/>
+        </w:rPr>
+        <w:t>com.companyname</w:t>
+      </w:r>
+      <w:proofErr w:type="gramEnd"/>
+      <w:r>
+        <w:rPr>
+          <w:rFonts w:cstheme="minorHAnsi"/>
+        </w:rPr>
+        <w:t>.NavigationGraph1 respectively</w:t>
       </w:r>
       <w:r>
         <w:rPr>
@@ -1376,6 +1418,7 @@
         </w:rPr>
         <w:t xml:space="preserve">: </w:t>
       </w:r>
+      <w:proofErr w:type="gramStart"/>
       <w:r>
         <w:rPr>
           <w:rFonts w:cstheme="minorHAnsi"/>
@@ -1388,7 +1431,15 @@
           <w:rFonts w:cstheme="minorHAnsi"/>
           <w:color w:val="000000"/>
         </w:rPr>
-        <w:t>::Android.Runtime.ResourceDesignerAttribute(</w:t>
+        <w:t>::</w:t>
+      </w:r>
+      <w:proofErr w:type="gramEnd"/>
+      <w:r>
+        <w:rPr>
+          <w:rFonts w:cstheme="minorHAnsi"/>
+          <w:color w:val="000000"/>
+        </w:rPr>
+        <w:t>Android.Runtime.ResourceDesignerAttribute(</w:t>
       </w:r>
       <w:r>
         <w:rPr>
@@ -1454,7 +1505,23 @@
           <w:rFonts w:cstheme="minorHAnsi"/>
           <w:color w:val="000000"/>
         </w:rPr>
-        <w:t xml:space="preserve"> com.companyname.NavigationGraph1</w:t>
+        <w:t xml:space="preserve"> </w:t>
+      </w:r>
+      <w:proofErr w:type="gramStart"/>
+      <w:r>
+        <w:rPr>
+          <w:rFonts w:cstheme="minorHAnsi"/>
+          <w:color w:val="000000"/>
+        </w:rPr>
+        <w:t>com.companyname</w:t>
+      </w:r>
+      <w:proofErr w:type="gramEnd"/>
+      <w:r>
+        <w:rPr>
+          <w:rFonts w:cstheme="minorHAnsi"/>
+          <w:color w:val="000000"/>
+        </w:rPr>
+        <w:t>.NavigationGraph1</w:t>
       </w:r>
     </w:p>
     <w:p>
@@ -1634,10 +1701,18 @@
     </w:p>
     <w:p>
       <w:r>
-        <w:t xml:space="preserve">The reason for this change now is that we have </w:t>
-      </w:r>
-      <w:r>
-        <w:t>to add</w:t>
+        <w:t xml:space="preserve">The reason for this change now is that we </w:t>
+      </w:r>
+      <w:proofErr w:type="gramStart"/>
+      <w:r>
+        <w:t xml:space="preserve">have </w:t>
+      </w:r>
+      <w:r>
+        <w:t>to</w:t>
+      </w:r>
+      <w:proofErr w:type="gramEnd"/>
+      <w:r>
+        <w:t xml:space="preserve"> add</w:t>
       </w:r>
       <w:r>
         <w:t xml:space="preserve"> a Navigation Graph </w:t>
@@ -1759,7 +1834,23 @@
           <w:rFonts w:cstheme="minorHAnsi"/>
           <w:color w:val="000000" w:themeColor="text1"/>
         </w:rPr>
-        <w:t>namespace com.companyname.NavigationGraph1.Fragments</w:t>
+        <w:t xml:space="preserve">namespace </w:t>
+      </w:r>
+      <w:proofErr w:type="gramStart"/>
+      <w:r>
+        <w:rPr>
+          <w:rFonts w:cstheme="minorHAnsi"/>
+          <w:color w:val="000000" w:themeColor="text1"/>
+        </w:rPr>
+        <w:t>com.companyname</w:t>
+      </w:r>
+      <w:proofErr w:type="gramEnd"/>
+      <w:r>
+        <w:rPr>
+          <w:rFonts w:cstheme="minorHAnsi"/>
+          <w:color w:val="000000" w:themeColor="text1"/>
+        </w:rPr>
+        <w:t>.NavigationGraph1.Fragments</w:t>
       </w:r>
       <w:r>
         <w:rPr>
@@ -1965,6 +2056,7 @@
         <w:t xml:space="preserve">an </w:t>
       </w:r>
       <w:proofErr w:type="spellStart"/>
+      <w:proofErr w:type="gramStart"/>
       <w:r>
         <w:rPr>
           <w:rFonts w:cstheme="minorHAnsi"/>
@@ -1973,6 +2065,7 @@
         <w:t>Android.App.Fragment</w:t>
       </w:r>
       <w:proofErr w:type="spellEnd"/>
+      <w:proofErr w:type="gramEnd"/>
       <w:r>
         <w:rPr>
           <w:rFonts w:cstheme="minorHAnsi"/>
@@ -2367,6 +2460,7 @@
         <w:t xml:space="preserve">as in </w:t>
       </w:r>
       <w:proofErr w:type="spellStart"/>
+      <w:proofErr w:type="gramStart"/>
       <w:r>
         <w:rPr>
           <w:rFonts w:cstheme="minorHAnsi"/>
@@ -2375,6 +2469,7 @@
         <w:t>app:startDestination</w:t>
       </w:r>
       <w:proofErr w:type="spellEnd"/>
+      <w:proofErr w:type="gramEnd"/>
       <w:r>
         <w:rPr>
           <w:rFonts w:cstheme="minorHAnsi"/>
@@ -2505,6 +2600,7 @@
         <w:t xml:space="preserve">in </w:t>
       </w:r>
       <w:proofErr w:type="spellStart"/>
+      <w:proofErr w:type="gramStart"/>
       <w:r>
         <w:rPr>
           <w:rFonts w:cstheme="minorHAnsi"/>
@@ -2513,6 +2609,7 @@
         <w:t>app:navGraph</w:t>
       </w:r>
       <w:proofErr w:type="spellEnd"/>
+      <w:proofErr w:type="gramEnd"/>
       <w:r>
         <w:rPr>
           <w:rFonts w:cstheme="minorHAnsi"/>
@@ -2647,7 +2744,23 @@
           <w:rFonts w:cstheme="minorHAnsi"/>
           <w:color w:val="000000" w:themeColor="text1"/>
         </w:rPr>
-        <w:t xml:space="preserve">   android:name="com.companyname.navigationgraph1.fragments.ImportFragment"</w:t>
+        <w:t xml:space="preserve">   android:name="</w:t>
+      </w:r>
+      <w:proofErr w:type="gramStart"/>
+      <w:r>
+        <w:rPr>
+          <w:rFonts w:cstheme="minorHAnsi"/>
+          <w:color w:val="000000" w:themeColor="text1"/>
+        </w:rPr>
+        <w:t>com.companyname</w:t>
+      </w:r>
+      <w:proofErr w:type="gramEnd"/>
+      <w:r>
+        <w:rPr>
+          <w:rFonts w:cstheme="minorHAnsi"/>
+          <w:color w:val="000000" w:themeColor="text1"/>
+        </w:rPr>
+        <w:t>.navigationgraph1.fragments.ImportFragment"</w:t>
       </w:r>
     </w:p>
     <w:p>
@@ -2669,6 +2782,7 @@
         <w:t xml:space="preserve">   </w:t>
       </w:r>
       <w:proofErr w:type="spellStart"/>
+      <w:proofErr w:type="gramStart"/>
       <w:r>
         <w:rPr>
           <w:rFonts w:cstheme="minorHAnsi"/>
@@ -2677,6 +2791,7 @@
         <w:t>android:label</w:t>
       </w:r>
       <w:proofErr w:type="spellEnd"/>
+      <w:proofErr w:type="gramEnd"/>
       <w:r>
         <w:rPr>
           <w:rFonts w:cstheme="minorHAnsi"/>
@@ -2700,6 +2815,7 @@
         <w:t xml:space="preserve">   </w:t>
       </w:r>
       <w:proofErr w:type="spellStart"/>
+      <w:proofErr w:type="gramStart"/>
       <w:r>
         <w:rPr>
           <w:rFonts w:cstheme="minorHAnsi"/>
@@ -2708,6 +2824,7 @@
         <w:t>tools:layout</w:t>
       </w:r>
       <w:proofErr w:type="spellEnd"/>
+      <w:proofErr w:type="gramEnd"/>
       <w:r>
         <w:rPr>
           <w:rFonts w:cstheme="minorHAnsi"/>
@@ -2938,6 +3055,7 @@
         <w:t xml:space="preserve"> The </w:t>
       </w:r>
       <w:proofErr w:type="spellStart"/>
+      <w:proofErr w:type="gramStart"/>
       <w:r>
         <w:rPr>
           <w:rFonts w:cstheme="minorHAnsi"/>
@@ -2946,6 +3064,7 @@
         <w:t>android:label</w:t>
       </w:r>
       <w:proofErr w:type="spellEnd"/>
+      <w:proofErr w:type="gramEnd"/>
       <w:r>
         <w:rPr>
           <w:rFonts w:cstheme="minorHAnsi"/>
@@ -3024,6 +3143,7 @@
         <w:t xml:space="preserve"> The </w:t>
       </w:r>
       <w:proofErr w:type="spellStart"/>
+      <w:proofErr w:type="gramStart"/>
       <w:r>
         <w:rPr>
           <w:rFonts w:cstheme="minorHAnsi"/>
@@ -3032,6 +3152,7 @@
         <w:t>tools:layout</w:t>
       </w:r>
       <w:proofErr w:type="spellEnd"/>
+      <w:proofErr w:type="gramEnd"/>
       <w:r>
         <w:rPr>
           <w:rFonts w:cstheme="minorHAnsi"/>
@@ -3127,6 +3248,7 @@
         <w:t xml:space="preserve">rawer.xml has extra </w:t>
       </w:r>
       <w:proofErr w:type="spellStart"/>
+      <w:proofErr w:type="gramStart"/>
       <w:r>
         <w:rPr>
           <w:rFonts w:cstheme="minorHAnsi"/>
@@ -3135,6 +3257,7 @@
         <w:t>menu:ids</w:t>
       </w:r>
       <w:proofErr w:type="spellEnd"/>
+      <w:proofErr w:type="gramEnd"/>
       <w:r>
         <w:rPr>
           <w:rFonts w:cstheme="minorHAnsi"/>
@@ -3251,7 +3374,23 @@
           <w:rFonts w:cstheme="minorHAnsi"/>
           <w:color w:val="000000"/>
         </w:rPr>
-        <w:t xml:space="preserve">. Therefore all that happens when you click on either </w:t>
+        <w:t xml:space="preserve">. </w:t>
+      </w:r>
+      <w:proofErr w:type="gramStart"/>
+      <w:r>
+        <w:rPr>
+          <w:rFonts w:cstheme="minorHAnsi"/>
+          <w:color w:val="000000"/>
+        </w:rPr>
+        <w:t>Therefore</w:t>
+      </w:r>
+      <w:proofErr w:type="gramEnd"/>
+      <w:r>
+        <w:rPr>
+          <w:rFonts w:cstheme="minorHAnsi"/>
+          <w:color w:val="000000"/>
+        </w:rPr>
+        <w:t xml:space="preserve"> all that happens when you click on either </w:t>
       </w:r>
       <w:r>
         <w:rPr>
@@ -3560,12 +3699,21 @@
         </w:rPr>
         <w:t xml:space="preserve"> </w:t>
       </w:r>
-      <w:r>
-        <w:rPr>
-          <w:rFonts w:cstheme="minorHAnsi"/>
-          <w:color w:val="000000"/>
-        </w:rPr>
-        <w:t>com.companyname.navigationgraph1</w:t>
+      <w:proofErr w:type="gramStart"/>
+      <w:r>
+        <w:rPr>
+          <w:rFonts w:cstheme="minorHAnsi"/>
+          <w:color w:val="000000"/>
+        </w:rPr>
+        <w:t>com.companyname</w:t>
+      </w:r>
+      <w:proofErr w:type="gramEnd"/>
+      <w:r>
+        <w:rPr>
+          <w:rFonts w:cstheme="minorHAnsi"/>
+          <w:color w:val="000000"/>
+        </w:rPr>
+        <w:t>.navigationgraph1</w:t>
       </w:r>
       <w:r>
         <w:rPr>
@@ -3747,12 +3895,21 @@
         </w:rPr>
         <w:t xml:space="preserve">Unable to instantiate fragment </w:t>
       </w:r>
-      <w:r>
-        <w:rPr>
-          <w:rFonts w:cstheme="minorHAnsi"/>
-          <w:color w:val="000000" w:themeColor="text1"/>
-        </w:rPr>
-        <w:t>com.companyname.navigationgraph1.fragments.</w:t>
+      <w:proofErr w:type="gramStart"/>
+      <w:r>
+        <w:rPr>
+          <w:rFonts w:cstheme="minorHAnsi"/>
+          <w:color w:val="000000" w:themeColor="text1"/>
+        </w:rPr>
+        <w:t>com.companyname</w:t>
+      </w:r>
+      <w:proofErr w:type="gramEnd"/>
+      <w:r>
+        <w:rPr>
+          <w:rFonts w:cstheme="minorHAnsi"/>
+          <w:color w:val="000000" w:themeColor="text1"/>
+        </w:rPr>
+        <w:t>.navigationgraph1.fragments.</w:t>
       </w:r>
       <w:r>
         <w:rPr>
@@ -3960,7 +4117,15 @@
           <w:rFonts w:cstheme="minorHAnsi"/>
           <w:color w:val="000000"/>
         </w:rPr>
-        <w:t>the home fragment</w:t>
+        <w:t xml:space="preserve">the home </w:t>
+      </w:r>
+      <w:proofErr w:type="gramStart"/>
+      <w:r>
+        <w:rPr>
+          <w:rFonts w:cstheme="minorHAnsi"/>
+          <w:color w:val="000000"/>
+        </w:rPr>
+        <w:t>fragment</w:t>
       </w:r>
       <w:r>
         <w:rPr>
@@ -3974,7 +4139,15 @@
           <w:rFonts w:cstheme="minorHAnsi"/>
           <w:color w:val="000000"/>
         </w:rPr>
-        <w:t xml:space="preserve">) </w:t>
+        <w:t>)</w:t>
+      </w:r>
+      <w:proofErr w:type="gramEnd"/>
+      <w:r>
+        <w:rPr>
+          <w:rFonts w:cstheme="minorHAnsi"/>
+          <w:color w:val="000000"/>
+        </w:rPr>
+        <w:t xml:space="preserve"> </w:t>
       </w:r>
       <w:proofErr w:type="spellStart"/>
       <w:r>
@@ -4055,7 +4228,23 @@
           <w:rFonts w:cstheme="minorHAnsi"/>
           <w:color w:val="000000"/>
         </w:rPr>
-        <w:t>fragment that has a 3 dot menu for options</w:t>
+        <w:t xml:space="preserve">fragment that has a </w:t>
+      </w:r>
+      <w:proofErr w:type="gramStart"/>
+      <w:r>
+        <w:rPr>
+          <w:rFonts w:cstheme="minorHAnsi"/>
+          <w:color w:val="000000"/>
+        </w:rPr>
+        <w:t>3 dot</w:t>
+      </w:r>
+      <w:proofErr w:type="gramEnd"/>
+      <w:r>
+        <w:rPr>
+          <w:rFonts w:cstheme="minorHAnsi"/>
+          <w:color w:val="000000"/>
+        </w:rPr>
+        <w:t xml:space="preserve"> menu for options</w:t>
       </w:r>
       <w:r>
         <w:rPr>
@@ -4319,7 +4508,23 @@
           <w:rFonts w:cstheme="minorHAnsi"/>
           <w:color w:val="000000"/>
         </w:rPr>
-        <w:t>. As yet there is no code</w:t>
+        <w:t xml:space="preserve">. </w:t>
+      </w:r>
+      <w:proofErr w:type="gramStart"/>
+      <w:r>
+        <w:rPr>
+          <w:rFonts w:cstheme="minorHAnsi"/>
+          <w:color w:val="000000"/>
+        </w:rPr>
+        <w:t>As yet</w:t>
+      </w:r>
+      <w:proofErr w:type="gramEnd"/>
+      <w:r>
+        <w:rPr>
+          <w:rFonts w:cstheme="minorHAnsi"/>
+          <w:color w:val="000000"/>
+        </w:rPr>
+        <w:t xml:space="preserve"> there is no code</w:t>
       </w:r>
       <w:r>
         <w:rPr>
@@ -4737,12 +4942,21 @@
         </w:rPr>
         <w:t xml:space="preserve">quite a radical change from a conventional </w:t>
       </w:r>
-      <w:r>
-        <w:rPr>
-          <w:rFonts w:cstheme="minorHAnsi"/>
-          <w:color w:val="000000"/>
-        </w:rPr>
-        <w:t>Multi-Activity app.</w:t>
+      <w:proofErr w:type="gramStart"/>
+      <w:r>
+        <w:rPr>
+          <w:rFonts w:cstheme="minorHAnsi"/>
+          <w:color w:val="000000"/>
+        </w:rPr>
+        <w:t>Multi-Activity</w:t>
+      </w:r>
+      <w:proofErr w:type="gramEnd"/>
+      <w:r>
+        <w:rPr>
+          <w:rFonts w:cstheme="minorHAnsi"/>
+          <w:color w:val="000000"/>
+        </w:rPr>
+        <w:t xml:space="preserve"> app.</w:t>
       </w:r>
     </w:p>
     <w:p>
@@ -4776,6 +4990,7 @@
         <w:t xml:space="preserve"> is </w:t>
       </w:r>
       <w:proofErr w:type="spellStart"/>
+      <w:proofErr w:type="gramStart"/>
       <w:r>
         <w:rPr>
           <w:rFonts w:cstheme="minorHAnsi"/>
@@ -4789,7 +5004,15 @@
           <w:rFonts w:cstheme="minorHAnsi"/>
           <w:color w:val="000000" w:themeColor="text1"/>
         </w:rPr>
-        <w:t>()</w:t>
+        <w:t>(</w:t>
+      </w:r>
+      <w:proofErr w:type="gramEnd"/>
+      <w:r>
+        <w:rPr>
+          <w:rFonts w:cstheme="minorHAnsi"/>
+          <w:color w:val="000000" w:themeColor="text1"/>
+        </w:rPr>
+        <w:t>)</w:t>
       </w:r>
       <w:r>
         <w:rPr>
@@ -5344,7 +5567,23 @@
           <w:rFonts w:cstheme="minorHAnsi"/>
           <w:color w:val="000000" w:themeColor="text1"/>
         </w:rPr>
-        <w:t xml:space="preserve"> – now over two years later, so you just have to learn to live with</w:t>
+        <w:t xml:space="preserve"> – now over two years later, so you just </w:t>
+      </w:r>
+      <w:proofErr w:type="gramStart"/>
+      <w:r>
+        <w:rPr>
+          <w:rFonts w:cstheme="minorHAnsi"/>
+          <w:color w:val="000000" w:themeColor="text1"/>
+        </w:rPr>
+        <w:t>have to</w:t>
+      </w:r>
+      <w:proofErr w:type="gramEnd"/>
+      <w:r>
+        <w:rPr>
+          <w:rFonts w:cstheme="minorHAnsi"/>
+          <w:color w:val="000000" w:themeColor="text1"/>
+        </w:rPr>
+        <w:t xml:space="preserve"> learn to live with</w:t>
       </w:r>
       <w:r>
         <w:rPr>
@@ -5561,7 +5800,23 @@
           <w:rFonts w:cstheme="minorHAnsi"/>
           <w:color w:val="000000" w:themeColor="text1"/>
         </w:rPr>
-        <w:t>. The downside of using it is that you then have to maintain a project in Android Studio</w:t>
+        <w:t xml:space="preserve">. The downside of using it is that you then </w:t>
+      </w:r>
+      <w:proofErr w:type="gramStart"/>
+      <w:r>
+        <w:rPr>
+          <w:rFonts w:cstheme="minorHAnsi"/>
+          <w:color w:val="000000" w:themeColor="text1"/>
+        </w:rPr>
+        <w:t>have to</w:t>
+      </w:r>
+      <w:proofErr w:type="gramEnd"/>
+      <w:r>
+        <w:rPr>
+          <w:rFonts w:cstheme="minorHAnsi"/>
+          <w:color w:val="000000" w:themeColor="text1"/>
+        </w:rPr>
+        <w:t xml:space="preserve"> maintain a project in Android Studio</w:t>
       </w:r>
       <w:r>
         <w:rPr>
@@ -6490,7 +6745,15 @@
         <w:t>te</w:t>
       </w:r>
       <w:r>
-        <w:t xml:space="preserve"> to as in </w:t>
+        <w:t xml:space="preserve"> </w:t>
+      </w:r>
+      <w:proofErr w:type="gramStart"/>
+      <w:r>
+        <w:t>to</w:t>
+      </w:r>
+      <w:proofErr w:type="gramEnd"/>
+      <w:r>
+        <w:t xml:space="preserve"> as in </w:t>
       </w:r>
       <w:r>
         <w:t xml:space="preserve"> </w:t>
@@ -6594,6 +6857,7 @@
         <w:t xml:space="preserve">                </w:t>
       </w:r>
       <w:proofErr w:type="spellStart"/>
+      <w:proofErr w:type="gramStart"/>
       <w:r>
         <w:rPr>
           <w:rFonts w:eastAsia="Times New Roman" w:cstheme="minorHAnsi"/>
@@ -6602,6 +6866,7 @@
         <w:t>app:destination</w:t>
       </w:r>
       <w:proofErr w:type="spellEnd"/>
+      <w:proofErr w:type="gramEnd"/>
       <w:r>
         <w:rPr>
           <w:rFonts w:eastAsia="Times New Roman" w:cstheme="minorHAnsi"/>
@@ -6911,7 +7176,15 @@
         <w:t xml:space="preserve"> are assigned.</w:t>
       </w:r>
       <w:r>
-        <w:t xml:space="preserve"> When I came across this technique the first time I </w:t>
+        <w:t xml:space="preserve"> When I came across this technique the first </w:t>
+      </w:r>
+      <w:proofErr w:type="gramStart"/>
+      <w:r>
+        <w:t>time</w:t>
+      </w:r>
+      <w:proofErr w:type="gramEnd"/>
+      <w:r>
+        <w:t xml:space="preserve"> I </w:t>
       </w:r>
       <w:r>
         <w:t xml:space="preserve">viewed the </w:t>
@@ -7004,12 +7277,14 @@
         <w:t>appBarConfiguration</w:t>
       </w:r>
       <w:proofErr w:type="spellEnd"/>
+      <w:proofErr w:type="gramStart"/>
       <w:r>
         <w:rPr>
           <w:color w:val="000000" w:themeColor="text1"/>
         </w:rPr>
         <w:t>);</w:t>
       </w:r>
+      <w:proofErr w:type="gramEnd"/>
     </w:p>
     <w:p>
       <w:pPr>
@@ -7036,12 +7311,14 @@
         <w:t>navController</w:t>
       </w:r>
       <w:proofErr w:type="spellEnd"/>
+      <w:proofErr w:type="gramStart"/>
       <w:r>
         <w:t>)</w:t>
       </w:r>
       <w:r>
         <w:t>;</w:t>
       </w:r>
+      <w:proofErr w:type="gramEnd"/>
       <w:r>
         <w:t xml:space="preserve"> </w:t>
       </w:r>
@@ -7081,6 +7358,7 @@
         <w:t xml:space="preserve">, based on whatever </w:t>
       </w:r>
       <w:proofErr w:type="spellStart"/>
+      <w:proofErr w:type="gramStart"/>
       <w:r>
         <w:rPr>
           <w:rFonts w:cstheme="minorHAnsi"/>
@@ -7096,6 +7374,7 @@
         <w:t>:ids</w:t>
       </w:r>
       <w:proofErr w:type="spellEnd"/>
+      <w:proofErr w:type="gramEnd"/>
       <w:r>
         <w:rPr>
           <w:rFonts w:cstheme="minorHAnsi"/>
@@ -7187,7 +7466,23 @@
           <w:rFonts w:cstheme="minorHAnsi"/>
           <w:color w:val="000000"/>
         </w:rPr>
-        <w:t xml:space="preserve"> So what was lacking</w:t>
+        <w:t xml:space="preserve"> </w:t>
+      </w:r>
+      <w:proofErr w:type="gramStart"/>
+      <w:r>
+        <w:rPr>
+          <w:rFonts w:cstheme="minorHAnsi"/>
+          <w:color w:val="000000"/>
+        </w:rPr>
+        <w:t>So</w:t>
+      </w:r>
+      <w:proofErr w:type="gramEnd"/>
+      <w:r>
+        <w:rPr>
+          <w:rFonts w:cstheme="minorHAnsi"/>
+          <w:color w:val="000000"/>
+        </w:rPr>
+        <w:t xml:space="preserve"> what was lacking</w:t>
       </w:r>
       <w:r>
         <w:rPr>
@@ -7208,7 +7503,23 @@
           <w:rFonts w:cstheme="minorHAnsi"/>
           <w:color w:val="000000"/>
         </w:rPr>
-        <w:t xml:space="preserve">above shows one way of adding animations, but the disadvantage is that it appears you have to settle on the one type </w:t>
+        <w:t xml:space="preserve">above shows one way of adding animations, but the disadvantage is that it appears you </w:t>
+      </w:r>
+      <w:proofErr w:type="gramStart"/>
+      <w:r>
+        <w:rPr>
+          <w:rFonts w:cstheme="minorHAnsi"/>
+          <w:color w:val="000000"/>
+        </w:rPr>
+        <w:t>have to</w:t>
+      </w:r>
+      <w:proofErr w:type="gramEnd"/>
+      <w:r>
+        <w:rPr>
+          <w:rFonts w:cstheme="minorHAnsi"/>
+          <w:color w:val="000000"/>
+        </w:rPr>
+        <w:t xml:space="preserve"> settle on the one type </w:t>
       </w:r>
       <w:r>
         <w:rPr>
@@ -7283,12 +7594,21 @@
         </w:rPr>
         <w:t xml:space="preserve">in my app </w:t>
       </w:r>
-      <w:r>
-        <w:rPr>
-          <w:rFonts w:cstheme="minorHAnsi"/>
-          <w:color w:val="000000"/>
-        </w:rPr>
-        <w:t>as long as it just consists</w:t>
+      <w:proofErr w:type="gramStart"/>
+      <w:r>
+        <w:rPr>
+          <w:rFonts w:cstheme="minorHAnsi"/>
+          <w:color w:val="000000"/>
+        </w:rPr>
+        <w:t>as long as</w:t>
+      </w:r>
+      <w:proofErr w:type="gramEnd"/>
+      <w:r>
+        <w:rPr>
+          <w:rFonts w:cstheme="minorHAnsi"/>
+          <w:color w:val="000000"/>
+        </w:rPr>
+        <w:t xml:space="preserve"> it just consists</w:t>
       </w:r>
       <w:r>
         <w:rPr>
@@ -7696,7 +8016,23 @@
           <w:rFonts w:cstheme="minorHAnsi"/>
           <w:color w:val="000000"/>
         </w:rPr>
-        <w:t xml:space="preserve"> Therefore if we can control animations through </w:t>
+        <w:t xml:space="preserve"> </w:t>
+      </w:r>
+      <w:proofErr w:type="gramStart"/>
+      <w:r>
+        <w:rPr>
+          <w:rFonts w:cstheme="minorHAnsi"/>
+          <w:color w:val="000000"/>
+        </w:rPr>
+        <w:t>Therefore</w:t>
+      </w:r>
+      <w:proofErr w:type="gramEnd"/>
+      <w:r>
+        <w:rPr>
+          <w:rFonts w:cstheme="minorHAnsi"/>
+          <w:color w:val="000000"/>
+        </w:rPr>
+        <w:t xml:space="preserve"> if we can control animations through </w:t>
       </w:r>
       <w:proofErr w:type="spellStart"/>
       <w:r>
@@ -7735,12 +8071,21 @@
         </w:rPr>
         <w:t xml:space="preserve">little more code.  </w:t>
       </w:r>
-      <w:r>
-        <w:rPr>
-          <w:rFonts w:cstheme="minorHAnsi"/>
-          <w:color w:val="000000"/>
-        </w:rPr>
-        <w:t xml:space="preserve">So we added a class </w:t>
+      <w:proofErr w:type="gramStart"/>
+      <w:r>
+        <w:rPr>
+          <w:rFonts w:cstheme="minorHAnsi"/>
+          <w:color w:val="000000"/>
+        </w:rPr>
+        <w:t>So</w:t>
+      </w:r>
+      <w:proofErr w:type="gramEnd"/>
+      <w:r>
+        <w:rPr>
+          <w:rFonts w:cstheme="minorHAnsi"/>
+          <w:color w:val="000000"/>
+        </w:rPr>
+        <w:t xml:space="preserve"> we added a class </w:t>
       </w:r>
       <w:proofErr w:type="spellStart"/>
       <w:r>
@@ -8073,7 +8418,23 @@
           <w:rFonts w:cstheme="minorHAnsi"/>
           <w:color w:val="000000"/>
         </w:rPr>
-        <w:t xml:space="preserve"> Of course </w:t>
+        <w:t xml:space="preserve"> </w:t>
+      </w:r>
+      <w:proofErr w:type="gramStart"/>
+      <w:r>
+        <w:rPr>
+          <w:rFonts w:cstheme="minorHAnsi"/>
+          <w:color w:val="000000"/>
+        </w:rPr>
+        <w:t>Of course</w:t>
+      </w:r>
+      <w:proofErr w:type="gramEnd"/>
+      <w:r>
+        <w:rPr>
+          <w:rFonts w:cstheme="minorHAnsi"/>
+          <w:color w:val="000000"/>
+        </w:rPr>
+        <w:t xml:space="preserve"> </w:t>
       </w:r>
       <w:r>
         <w:rPr>
@@ -8169,13 +8530,22 @@
           <w:color w:val="000000" w:themeColor="text1"/>
         </w:rPr>
       </w:pPr>
+      <w:proofErr w:type="gramStart"/>
       <w:r>
         <w:rPr>
           <w:rFonts w:cstheme="minorHAnsi"/>
           <w:color w:val="000000" w:themeColor="text1"/>
         </w:rPr>
         <w:lastRenderedPageBreak/>
-        <w:t xml:space="preserve">Therefore there are several changes in the </w:t>
+        <w:t>Therefore</w:t>
+      </w:r>
+      <w:proofErr w:type="gramEnd"/>
+      <w:r>
+        <w:rPr>
+          <w:rFonts w:cstheme="minorHAnsi"/>
+          <w:color w:val="000000" w:themeColor="text1"/>
+        </w:rPr>
+        <w:t xml:space="preserve"> there are several changes in the </w:t>
       </w:r>
       <w:proofErr w:type="spellStart"/>
       <w:r>
@@ -8210,6 +8580,7 @@
         <w:t xml:space="preserve"> and then the event handler </w:t>
       </w:r>
       <w:proofErr w:type="spellStart"/>
+      <w:proofErr w:type="gramStart"/>
       <w:r>
         <w:rPr>
           <w:rFonts w:cstheme="minorHAnsi"/>
@@ -8226,6 +8597,7 @@
         <w:t>(</w:t>
       </w:r>
       <w:proofErr w:type="spellStart"/>
+      <w:proofErr w:type="gramEnd"/>
       <w:r>
         <w:rPr>
           <w:rFonts w:cstheme="minorHAnsi"/>
@@ -8388,6 +8760,7 @@
         <w:t xml:space="preserve">new fragment </w:t>
       </w:r>
       <w:proofErr w:type="spellStart"/>
+      <w:proofErr w:type="gramStart"/>
       <w:r>
         <w:t>android:id</w:t>
       </w:r>
@@ -8395,6 +8768,7 @@
         <w:t>s</w:t>
       </w:r>
       <w:proofErr w:type="spellEnd"/>
+      <w:proofErr w:type="gramEnd"/>
       <w:r>
         <w:t>.</w:t>
       </w:r>
@@ -8573,7 +8947,23 @@
           <w:rFonts w:cstheme="minorHAnsi"/>
           <w:color w:val="000000"/>
         </w:rPr>
-        <w:t xml:space="preserve"> up key icon </w:t>
+        <w:t xml:space="preserve"> </w:t>
+      </w:r>
+      <w:proofErr w:type="gramStart"/>
+      <w:r>
+        <w:rPr>
+          <w:rFonts w:cstheme="minorHAnsi"/>
+          <w:color w:val="000000"/>
+        </w:rPr>
+        <w:t>up key</w:t>
+      </w:r>
+      <w:proofErr w:type="gramEnd"/>
+      <w:r>
+        <w:rPr>
+          <w:rFonts w:cstheme="minorHAnsi"/>
+          <w:color w:val="000000"/>
+        </w:rPr>
+        <w:t xml:space="preserve"> icon </w:t>
       </w:r>
       <w:r>
         <w:rPr>
@@ -9076,6 +9466,7 @@
         <w:t xml:space="preserve"> </w:t>
       </w:r>
       <w:proofErr w:type="spellStart"/>
+      <w:proofErr w:type="gramStart"/>
       <w:r>
         <w:rPr>
           <w:rFonts w:cstheme="minorHAnsi"/>
@@ -9096,7 +9487,15 @@
           <w:rFonts w:cstheme="minorHAnsi"/>
           <w:color w:val="000000" w:themeColor="text1"/>
         </w:rPr>
-        <w:t xml:space="preserve">() to call individual </w:t>
+        <w:t>(</w:t>
+      </w:r>
+      <w:proofErr w:type="gramEnd"/>
+      <w:r>
+        <w:rPr>
+          <w:rFonts w:cstheme="minorHAnsi"/>
+          <w:color w:val="000000" w:themeColor="text1"/>
+        </w:rPr>
+        <w:t xml:space="preserve">) to call individual </w:t>
       </w:r>
       <w:r>
         <w:rPr>
@@ -9210,6 +9609,7 @@
         <w:t xml:space="preserve">s </w:t>
       </w:r>
       <w:proofErr w:type="spellStart"/>
+      <w:proofErr w:type="gramStart"/>
       <w:r>
         <w:rPr>
           <w:rFonts w:cstheme="minorHAnsi"/>
@@ -9223,7 +9623,15 @@
           <w:rFonts w:cstheme="minorHAnsi"/>
           <w:color w:val="000000" w:themeColor="text1"/>
         </w:rPr>
-        <w:t xml:space="preserve">() </w:t>
+        <w:t>(</w:t>
+      </w:r>
+      <w:proofErr w:type="gramEnd"/>
+      <w:r>
+        <w:rPr>
+          <w:rFonts w:cstheme="minorHAnsi"/>
+          <w:color w:val="000000" w:themeColor="text1"/>
+        </w:rPr>
+        <w:t xml:space="preserve">) </w:t>
       </w:r>
       <w:r>
         <w:rPr>
@@ -9268,6 +9676,7 @@
         <w:t xml:space="preserve">in the </w:t>
       </w:r>
       <w:proofErr w:type="spellStart"/>
+      <w:proofErr w:type="gramStart"/>
       <w:r>
         <w:rPr>
           <w:rFonts w:cstheme="minorHAnsi"/>
@@ -9281,7 +9690,15 @@
           <w:rFonts w:cstheme="minorHAnsi"/>
           <w:color w:val="000000" w:themeColor="text1"/>
         </w:rPr>
-        <w:t>() of each fragment</w:t>
+        <w:t>(</w:t>
+      </w:r>
+      <w:proofErr w:type="gramEnd"/>
+      <w:r>
+        <w:rPr>
+          <w:rFonts w:cstheme="minorHAnsi"/>
+          <w:color w:val="000000" w:themeColor="text1"/>
+        </w:rPr>
+        <w:t>) of each fragment</w:t>
       </w:r>
       <w:r>
         <w:rPr>
@@ -9389,7 +9806,11 @@
         </w:rPr>
       </w:pPr>
       <w:r>
-        <w:t xml:space="preserve">Both preceding projects are based more </w:t>
+        <w:t xml:space="preserve">Both preceding projects are based </w:t>
+      </w:r>
+      <w:proofErr w:type="gramStart"/>
+      <w:r>
+        <w:t xml:space="preserve">more </w:t>
       </w:r>
       <w:r>
         <w:t>or</w:t>
@@ -9400,6 +9821,7 @@
       <w:r>
         <w:t>n</w:t>
       </w:r>
+      <w:proofErr w:type="gramEnd"/>
       <w:r>
         <w:t xml:space="preserve"> the </w:t>
       </w:r>
@@ -9474,6 +9896,7 @@
         <w:t xml:space="preserve">an </w:t>
       </w:r>
       <w:proofErr w:type="spellStart"/>
+      <w:proofErr w:type="gramStart"/>
       <w:r>
         <w:rPr>
           <w:rFonts w:cstheme="minorHAnsi"/>
@@ -9482,6 +9905,7 @@
         <w:t>Android.App.Fragment</w:t>
       </w:r>
       <w:proofErr w:type="spellEnd"/>
+      <w:proofErr w:type="gramEnd"/>
       <w:r>
         <w:rPr>
           <w:rFonts w:cstheme="minorHAnsi"/>
@@ -9675,7 +10099,23 @@
           <w:rFonts w:cstheme="minorHAnsi"/>
           <w:color w:val="000000"/>
         </w:rPr>
-        <w:t>Beyond Compare to open each file from Navigation</w:t>
+        <w:t xml:space="preserve">Beyond </w:t>
+      </w:r>
+      <w:proofErr w:type="gramStart"/>
+      <w:r>
+        <w:rPr>
+          <w:rFonts w:cstheme="minorHAnsi"/>
+          <w:color w:val="000000"/>
+        </w:rPr>
+        <w:t>Compare</w:t>
+      </w:r>
+      <w:proofErr w:type="gramEnd"/>
+      <w:r>
+        <w:rPr>
+          <w:rFonts w:cstheme="minorHAnsi"/>
+          <w:color w:val="000000"/>
+        </w:rPr>
+        <w:t xml:space="preserve"> to open each file from Navigation</w:t>
       </w:r>
       <w:r>
         <w:rPr>
@@ -9766,6 +10206,7 @@
         <w:t xml:space="preserve">of the </w:t>
       </w:r>
       <w:proofErr w:type="spellStart"/>
+      <w:proofErr w:type="gramStart"/>
       <w:r>
         <w:rPr>
           <w:rFonts w:cstheme="minorHAnsi"/>
@@ -9794,7 +10235,15 @@
           <w:rFonts w:cstheme="minorHAnsi"/>
           <w:color w:val="000000"/>
         </w:rPr>
-        <w:t>activity_main</w:t>
+        <w:t>activity</w:t>
+      </w:r>
+      <w:proofErr w:type="gramEnd"/>
+      <w:r>
+        <w:rPr>
+          <w:rFonts w:cstheme="minorHAnsi"/>
+          <w:color w:val="000000"/>
+        </w:rPr>
+        <w:t>_main</w:t>
       </w:r>
       <w:proofErr w:type="spellEnd"/>
       <w:r>
@@ -10061,12 +10510,21 @@
         <w:t xml:space="preserve"> </w:t>
       </w:r>
       <w:proofErr w:type="spellStart"/>
-      <w:r>
-        <w:rPr>
-          <w:rFonts w:cstheme="minorHAnsi"/>
-          <w:color w:val="000000"/>
-        </w:rPr>
-        <w:t>androidx.constraintlayout.widget.ConstraintLayout</w:t>
+      <w:proofErr w:type="gramStart"/>
+      <w:r>
+        <w:rPr>
+          <w:rFonts w:cstheme="minorHAnsi"/>
+          <w:color w:val="000000"/>
+        </w:rPr>
+        <w:t>androidx.constraintlayout</w:t>
+      </w:r>
+      <w:proofErr w:type="gramEnd"/>
+      <w:r>
+        <w:rPr>
+          <w:rFonts w:cstheme="minorHAnsi"/>
+          <w:color w:val="000000"/>
+        </w:rPr>
+        <w:t>.widget.ConstraintLayout</w:t>
       </w:r>
       <w:proofErr w:type="spellEnd"/>
       <w:r>
@@ -10738,6 +11196,7 @@
         <w:t xml:space="preserve">via the </w:t>
       </w:r>
       <w:proofErr w:type="spellStart"/>
+      <w:proofErr w:type="gramStart"/>
       <w:r>
         <w:rPr>
           <w:rFonts w:cstheme="minorHAnsi"/>
@@ -10760,6 +11219,7 @@
         <w:t>X.Palette</w:t>
       </w:r>
       <w:proofErr w:type="spellEnd"/>
+      <w:proofErr w:type="gramEnd"/>
       <w:r>
         <w:rPr>
           <w:rFonts w:cstheme="minorHAnsi"/>
@@ -11007,6 +11467,7 @@
         <w:t>navController</w:t>
       </w:r>
       <w:proofErr w:type="spellEnd"/>
+      <w:proofErr w:type="gramStart"/>
       <w:r>
         <w:rPr>
           <w:rFonts w:cstheme="minorHAnsi"/>
@@ -11014,6 +11475,7 @@
         </w:rPr>
         <w:t>);</w:t>
       </w:r>
+      <w:proofErr w:type="gramEnd"/>
     </w:p>
     <w:p>
       <w:pPr>
@@ -11542,12 +12004,21 @@
         </w:rPr>
         <w:t>(</w:t>
       </w:r>
-      <w:r>
-        <w:rPr>
-          <w:rFonts w:cstheme="minorHAnsi"/>
-          <w:color w:val="000000"/>
-        </w:rPr>
-        <w:t xml:space="preserve">e.g. </w:t>
+      <w:proofErr w:type="gramStart"/>
+      <w:r>
+        <w:rPr>
+          <w:rFonts w:cstheme="minorHAnsi"/>
+          <w:color w:val="000000"/>
+        </w:rPr>
+        <w:t>e.g.</w:t>
+      </w:r>
+      <w:proofErr w:type="gramEnd"/>
+      <w:r>
+        <w:rPr>
+          <w:rFonts w:cstheme="minorHAnsi"/>
+          <w:color w:val="000000"/>
+        </w:rPr>
+        <w:t xml:space="preserve"> </w:t>
       </w:r>
       <w:proofErr w:type="spellStart"/>
       <w:r>
@@ -12023,6 +12494,7 @@
         <w:t xml:space="preserve"> This coincides with the removal of </w:t>
       </w:r>
       <w:proofErr w:type="spellStart"/>
+      <w:proofErr w:type="gramStart"/>
       <w:r>
         <w:rPr>
           <w:rFonts w:cstheme="minorHAnsi"/>
@@ -12031,6 +12503,7 @@
         <w:t>android:fitsSystemWindows</w:t>
       </w:r>
       <w:proofErr w:type="spellEnd"/>
+      <w:proofErr w:type="gramEnd"/>
       <w:r>
         <w:rPr>
           <w:rFonts w:cstheme="minorHAnsi"/>
@@ -12218,6 +12691,7 @@
         <w:t xml:space="preserve"> and on the other we want to be able to support </w:t>
       </w:r>
       <w:proofErr w:type="spellStart"/>
+      <w:proofErr w:type="gramStart"/>
       <w:r>
         <w:rPr>
           <w:rFonts w:cstheme="minorHAnsi"/>
@@ -12226,6 +12700,7 @@
         <w:t>Window.Attributes.LayoutInDisplayCutoutMode</w:t>
       </w:r>
       <w:proofErr w:type="spellEnd"/>
+      <w:proofErr w:type="gramEnd"/>
       <w:r>
         <w:rPr>
           <w:rFonts w:cstheme="minorHAnsi"/>
@@ -12705,6 +13180,7 @@
         <w:t xml:space="preserve">in code </w:t>
       </w:r>
       <w:proofErr w:type="spellStart"/>
+      <w:proofErr w:type="gramStart"/>
       <w:r>
         <w:rPr>
           <w:rFonts w:cstheme="minorHAnsi"/>
@@ -12713,6 +13189,7 @@
         <w:t>Window.Attributes.LayoutInDisplayCutoutMode</w:t>
       </w:r>
       <w:proofErr w:type="spellEnd"/>
+      <w:proofErr w:type="gramEnd"/>
       <w:r>
         <w:rPr>
           <w:rFonts w:cstheme="minorHAnsi"/>
@@ -12770,7 +13247,23 @@
           <w:rFonts w:cstheme="minorHAnsi"/>
           <w:color w:val="000000"/>
         </w:rPr>
-        <w:t xml:space="preserve">In Navigation3,  if you </w:t>
+        <w:t>In Navigation</w:t>
+      </w:r>
+      <w:proofErr w:type="gramStart"/>
+      <w:r>
+        <w:rPr>
+          <w:rFonts w:cstheme="minorHAnsi"/>
+          <w:color w:val="000000"/>
+        </w:rPr>
+        <w:t>3,  if</w:t>
+      </w:r>
+      <w:proofErr w:type="gramEnd"/>
+      <w:r>
+        <w:rPr>
+          <w:rFonts w:cstheme="minorHAnsi"/>
+          <w:color w:val="000000"/>
+        </w:rPr>
+        <w:t xml:space="preserve"> you </w:t>
       </w:r>
       <w:r>
         <w:rPr>
@@ -13080,12 +13573,21 @@
         </w:rPr>
         <w:t xml:space="preserve"> </w:t>
       </w:r>
-      <w:r>
-        <w:rPr>
-          <w:rFonts w:cstheme="minorHAnsi"/>
-          <w:color w:val="000000"/>
-        </w:rPr>
-        <w:t xml:space="preserve">Again </w:t>
+      <w:proofErr w:type="gramStart"/>
+      <w:r>
+        <w:rPr>
+          <w:rFonts w:cstheme="minorHAnsi"/>
+          <w:color w:val="000000"/>
+        </w:rPr>
+        <w:t>Again</w:t>
+      </w:r>
+      <w:proofErr w:type="gramEnd"/>
+      <w:r>
+        <w:rPr>
+          <w:rFonts w:cstheme="minorHAnsi"/>
+          <w:color w:val="000000"/>
+        </w:rPr>
+        <w:t xml:space="preserve"> </w:t>
       </w:r>
       <w:r>
         <w:rPr>
@@ -13136,7 +13638,23 @@
           <w:rFonts w:cstheme="minorHAnsi"/>
           <w:color w:val="000000"/>
         </w:rPr>
-        <w:t xml:space="preserve"> full-screen in Portr</w:t>
+        <w:t xml:space="preserve"> </w:t>
+      </w:r>
+      <w:proofErr w:type="gramStart"/>
+      <w:r>
+        <w:rPr>
+          <w:rFonts w:cstheme="minorHAnsi"/>
+          <w:color w:val="000000"/>
+        </w:rPr>
+        <w:t>full-screen</w:t>
+      </w:r>
+      <w:proofErr w:type="gramEnd"/>
+      <w:r>
+        <w:rPr>
+          <w:rFonts w:cstheme="minorHAnsi"/>
+          <w:color w:val="000000"/>
+        </w:rPr>
+        <w:t xml:space="preserve"> in Portr</w:t>
       </w:r>
       <w:r>
         <w:rPr>
@@ -13765,6 +14283,7 @@
         <w:t xml:space="preserve"> including </w:t>
       </w:r>
       <w:proofErr w:type="spellStart"/>
+      <w:proofErr w:type="gramStart"/>
       <w:r>
         <w:rPr>
           <w:rFonts w:cstheme="minorHAnsi"/>
@@ -13780,6 +14299,7 @@
         <w:t>d</w:t>
       </w:r>
       <w:proofErr w:type="spellEnd"/>
+      <w:proofErr w:type="gramEnd"/>
       <w:r>
         <w:rPr>
           <w:rFonts w:cstheme="minorHAnsi"/>
@@ -14036,7 +14556,21 @@
         <w:rPr>
           <w:shd w:val="clear" w:color="auto" w:fill="FFFFFF"/>
         </w:rPr>
-        <w:t>don’t actually have to define the</w:t>
+        <w:t xml:space="preserve">don’t </w:t>
+      </w:r>
+      <w:proofErr w:type="gramStart"/>
+      <w:r>
+        <w:rPr>
+          <w:shd w:val="clear" w:color="auto" w:fill="FFFFFF"/>
+        </w:rPr>
+        <w:t>actually have</w:t>
+      </w:r>
+      <w:proofErr w:type="gramEnd"/>
+      <w:r>
+        <w:rPr>
+          <w:shd w:val="clear" w:color="auto" w:fill="FFFFFF"/>
+        </w:rPr>
+        <w:t xml:space="preserve"> to define the</w:t>
       </w:r>
       <w:r>
         <w:rPr>
@@ -14366,7 +14900,15 @@
           <w:rFonts w:cstheme="minorHAnsi"/>
           <w:color w:val="000000"/>
         </w:rPr>
-        <w:t xml:space="preserve"> I did what </w:t>
+        <w:t xml:space="preserve"> I did </w:t>
+      </w:r>
+      <w:proofErr w:type="gramStart"/>
+      <w:r>
+        <w:rPr>
+          <w:rFonts w:cstheme="minorHAnsi"/>
+          <w:color w:val="000000"/>
+        </w:rPr>
+        <w:t xml:space="preserve">what </w:t>
       </w:r>
       <w:r>
         <w:rPr>
@@ -14380,7 +14922,15 @@
           <w:rFonts w:cstheme="minorHAnsi"/>
           <w:color w:val="000000"/>
         </w:rPr>
-        <w:t xml:space="preserve">Google does </w:t>
+        <w:t>Google</w:t>
+      </w:r>
+      <w:proofErr w:type="gramEnd"/>
+      <w:r>
+        <w:rPr>
+          <w:rFonts w:cstheme="minorHAnsi"/>
+          <w:color w:val="000000"/>
+        </w:rPr>
+        <w:t xml:space="preserve"> does </w:t>
       </w:r>
       <w:r>
         <w:rPr>
@@ -14628,7 +15178,15 @@
         <w:t>re</w:t>
       </w:r>
       <w:r>
-        <w:t>s the title and bold</w:t>
+        <w:t xml:space="preserve">s the </w:t>
+      </w:r>
+      <w:proofErr w:type="gramStart"/>
+      <w:r>
+        <w:t>title</w:t>
+      </w:r>
+      <w:proofErr w:type="gramEnd"/>
+      <w:r>
+        <w:t xml:space="preserve"> and bold</w:t>
       </w:r>
       <w:r>
         <w:t>s</w:t>
@@ -14691,10 +15249,12 @@
         <w:t xml:space="preserve"> to avoid a bug that is contained in </w:t>
       </w:r>
       <w:proofErr w:type="spellStart"/>
+      <w:proofErr w:type="gramStart"/>
       <w:r>
         <w:t>Xamarin.Google.Android.Material</w:t>
       </w:r>
       <w:proofErr w:type="spellEnd"/>
+      <w:proofErr w:type="gramEnd"/>
       <w:r>
         <w:t xml:space="preserve"> in version &gt;= 1.</w:t>
       </w:r>
@@ -14810,6 +15370,7 @@
         <w:t xml:space="preserve"> </w:t>
       </w:r>
       <w:proofErr w:type="spellStart"/>
+      <w:proofErr w:type="gramStart"/>
       <w:r>
         <w:rPr>
           <w:rFonts w:cstheme="minorHAnsi"/>
@@ -14825,6 +15386,7 @@
         <w:t>Navigation.Fragment</w:t>
       </w:r>
       <w:proofErr w:type="spellEnd"/>
+      <w:proofErr w:type="gramEnd"/>
       <w:r>
         <w:rPr>
           <w:rFonts w:cstheme="minorHAnsi"/>
@@ -14878,6 +15440,7 @@
         </w:rPr>
       </w:pPr>
       <w:proofErr w:type="spellStart"/>
+      <w:proofErr w:type="gramStart"/>
       <w:r>
         <w:rPr>
           <w:rFonts w:cstheme="minorHAnsi"/>
@@ -14890,7 +15453,15 @@
           <w:rFonts w:cstheme="minorHAnsi"/>
           <w:color w:val="000000" w:themeColor="text1"/>
         </w:rPr>
-        <w:t>Navigation.UI</w:t>
+        <w:t>Navigation</w:t>
+      </w:r>
+      <w:proofErr w:type="gramEnd"/>
+      <w:r>
+        <w:rPr>
+          <w:rFonts w:cstheme="minorHAnsi"/>
+          <w:color w:val="000000" w:themeColor="text1"/>
+        </w:rPr>
+        <w:t>.UI</w:t>
       </w:r>
       <w:proofErr w:type="spellEnd"/>
       <w:r>
@@ -14952,6 +15523,7 @@
         <w:t xml:space="preserve">latest version of </w:t>
       </w:r>
       <w:proofErr w:type="spellStart"/>
+      <w:proofErr w:type="gramStart"/>
       <w:r>
         <w:rPr>
           <w:rFonts w:cstheme="minorHAnsi"/>
@@ -14974,6 +15546,7 @@
         <w:t>erial</w:t>
       </w:r>
       <w:proofErr w:type="spellEnd"/>
+      <w:proofErr w:type="gramEnd"/>
       <w:r>
         <w:rPr>
           <w:rFonts w:cstheme="minorHAnsi"/>
@@ -15609,7 +16182,23 @@
           <w:rFonts w:cstheme="minorHAnsi"/>
           <w:color w:val="000000" w:themeColor="text1"/>
         </w:rPr>
-        <w:t xml:space="preserve"> then we have avoid the issue.</w:t>
+        <w:t xml:space="preserve"> then we have </w:t>
+      </w:r>
+      <w:proofErr w:type="gramStart"/>
+      <w:r>
+        <w:rPr>
+          <w:rFonts w:cstheme="minorHAnsi"/>
+          <w:color w:val="000000" w:themeColor="text1"/>
+        </w:rPr>
+        <w:t>avoid</w:t>
+      </w:r>
+      <w:proofErr w:type="gramEnd"/>
+      <w:r>
+        <w:rPr>
+          <w:rFonts w:cstheme="minorHAnsi"/>
+          <w:color w:val="000000" w:themeColor="text1"/>
+        </w:rPr>
+        <w:t xml:space="preserve"> the issue.</w:t>
       </w:r>
     </w:p>
     <w:p>
@@ -15760,12 +16349,21 @@
           <w:rFonts w:cstheme="minorHAnsi"/>
         </w:rPr>
       </w:pPr>
-      <w:r>
-        <w:rPr>
-          <w:rFonts w:cstheme="minorHAnsi"/>
-          <w:color w:val="000000" w:themeColor="text1"/>
-        </w:rPr>
-        <w:t xml:space="preserve">So we have now removed both </w:t>
+      <w:proofErr w:type="gramStart"/>
+      <w:r>
+        <w:rPr>
+          <w:rFonts w:cstheme="minorHAnsi"/>
+          <w:color w:val="000000" w:themeColor="text1"/>
+        </w:rPr>
+        <w:t>So</w:t>
+      </w:r>
+      <w:proofErr w:type="gramEnd"/>
+      <w:r>
+        <w:rPr>
+          <w:rFonts w:cstheme="minorHAnsi"/>
+          <w:color w:val="000000" w:themeColor="text1"/>
+        </w:rPr>
+        <w:t xml:space="preserve"> we have now removed both </w:t>
       </w:r>
       <w:proofErr w:type="spellStart"/>
       <w:r>
@@ -15926,7 +16524,23 @@
           <w:rFonts w:cstheme="minorHAnsi"/>
           <w:color w:val="000000" w:themeColor="text1"/>
         </w:rPr>
-        <w:t xml:space="preserve"> then I guess we have to write </w:t>
+        <w:t xml:space="preserve"> then I guess we </w:t>
+      </w:r>
+      <w:proofErr w:type="gramStart"/>
+      <w:r>
+        <w:rPr>
+          <w:rFonts w:cstheme="minorHAnsi"/>
+          <w:color w:val="000000" w:themeColor="text1"/>
+        </w:rPr>
+        <w:t>have to</w:t>
+      </w:r>
+      <w:proofErr w:type="gramEnd"/>
+      <w:r>
+        <w:rPr>
+          <w:rFonts w:cstheme="minorHAnsi"/>
+          <w:color w:val="000000" w:themeColor="text1"/>
+        </w:rPr>
+        <w:t xml:space="preserve"> write </w:t>
       </w:r>
       <w:r>
         <w:rPr>
@@ -16283,6 +16897,7 @@
         <w:t xml:space="preserve">-keep class * extends </w:t>
       </w:r>
       <w:proofErr w:type="spellStart"/>
+      <w:proofErr w:type="gramStart"/>
       <w:r>
         <w:rPr>
           <w:rFonts w:ascii="Cascadia Mono" w:hAnsi="Cascadia Mono" w:cs="Cascadia Mono"/>
@@ -16290,7 +16905,17 @@
           <w:sz w:val="19"/>
           <w:szCs w:val="19"/>
         </w:rPr>
-        <w:t>androidx.navigation.Navigator</w:t>
+        <w:t>androidx.navigation</w:t>
+      </w:r>
+      <w:proofErr w:type="gramEnd"/>
+      <w:r>
+        <w:rPr>
+          <w:rFonts w:ascii="Cascadia Mono" w:hAnsi="Cascadia Mono" w:cs="Cascadia Mono"/>
+          <w:color w:val="000000"/>
+          <w:sz w:val="19"/>
+          <w:szCs w:val="19"/>
+        </w:rPr>
+        <w:t>.Navigator</w:t>
       </w:r>
       <w:proofErr w:type="spellEnd"/>
     </w:p>
@@ -16531,6 +17156,7 @@
         </w:rPr>
         <w:t>th</w:t>
       </w:r>
+      <w:proofErr w:type="gramStart"/>
       <w:r>
         <w:rPr>
           <w:b/>
@@ -16538,6 +17164,7 @@
         </w:rPr>
         <w:t xml:space="preserve"> 2022</w:t>
       </w:r>
+      <w:proofErr w:type="gramEnd"/>
     </w:p>
     <w:p>
       <w:pPr>
@@ -16553,10 +17180,12 @@
         <w:t xml:space="preserve">Recently </w:t>
       </w:r>
       <w:proofErr w:type="spellStart"/>
+      <w:proofErr w:type="gramStart"/>
       <w:r>
         <w:t>Xamarin.AndroidX.Core.SplashScreen</w:t>
       </w:r>
       <w:proofErr w:type="spellEnd"/>
+      <w:proofErr w:type="gramEnd"/>
       <w:r>
         <w:t xml:space="preserve"> </w:t>
       </w:r>
@@ -16617,8 +17246,13 @@
         <w:t xml:space="preserve">for demonstrating the features of the </w:t>
       </w:r>
       <w:proofErr w:type="spellStart"/>
-      <w:r>
-        <w:t>android.core.Splashscreen</w:t>
+      <w:proofErr w:type="gramStart"/>
+      <w:r>
+        <w:t>android.core</w:t>
+      </w:r>
+      <w:proofErr w:type="gramEnd"/>
+      <w:r>
+        <w:t>.Splashscreen</w:t>
       </w:r>
       <w:proofErr w:type="spellEnd"/>
       <w:r>
@@ -16660,6 +17294,7 @@
       <w:r>
         <w:t xml:space="preserve"> see my notes in </w:t>
       </w:r>
+      <w:proofErr w:type="gramStart"/>
       <w:r>
         <w:t>values/</w:t>
       </w:r>
@@ -16673,7 +17308,11 @@
         <w:t xml:space="preserve"> </w:t>
       </w:r>
       <w:r>
-        <w:t xml:space="preserve">on the </w:t>
+        <w:t>on</w:t>
+      </w:r>
+      <w:proofErr w:type="gramEnd"/>
+      <w:r>
+        <w:t xml:space="preserve"> the </w:t>
       </w:r>
       <w:r>
         <w:t>minimum</w:t>
@@ -16734,6 +17373,7 @@
         <w:t>&lt;item name="</w:t>
       </w:r>
       <w:proofErr w:type="spellStart"/>
+      <w:proofErr w:type="gramStart"/>
       <w:r>
         <w:rPr>
           <w:rFonts w:eastAsia="Times New Roman" w:cstheme="minorHAnsi"/>
@@ -16742,6 +17382,7 @@
         <w:t>android:windowSplashScreenAnimationDuration</w:t>
       </w:r>
       <w:proofErr w:type="spellEnd"/>
+      <w:proofErr w:type="gramEnd"/>
       <w:r>
         <w:rPr>
           <w:rFonts w:eastAsia="Times New Roman" w:cstheme="minorHAnsi"/>
@@ -16838,10 +17479,12 @@
         <w:t xml:space="preserve">(prior to </w:t>
       </w:r>
       <w:proofErr w:type="spellStart"/>
+      <w:proofErr w:type="gramStart"/>
       <w:r>
         <w:t>core.Splashscreen</w:t>
       </w:r>
       <w:proofErr w:type="spellEnd"/>
+      <w:proofErr w:type="gramEnd"/>
       <w:r>
         <w:t xml:space="preserve">) </w:t>
       </w:r>
@@ -16898,6 +17541,7 @@
         <w:t xml:space="preserve">&lt;layer-list </w:t>
       </w:r>
       <w:proofErr w:type="spellStart"/>
+      <w:proofErr w:type="gramStart"/>
       <w:r>
         <w:rPr>
           <w:rFonts w:cstheme="minorHAnsi"/>
@@ -16906,6 +17550,7 @@
         <w:t>xmlns:android</w:t>
       </w:r>
       <w:proofErr w:type="spellEnd"/>
+      <w:proofErr w:type="gramEnd"/>
       <w:r>
         <w:rPr>
           <w:rFonts w:cstheme="minorHAnsi"/>
@@ -16933,6 +17578,7 @@
         <w:t xml:space="preserve">            </w:t>
       </w:r>
       <w:proofErr w:type="spellStart"/>
+      <w:proofErr w:type="gramStart"/>
       <w:r>
         <w:rPr>
           <w:rFonts w:cstheme="minorHAnsi"/>
@@ -16941,6 +17587,7 @@
         <w:t>android:opacity</w:t>
       </w:r>
       <w:proofErr w:type="spellEnd"/>
+      <w:proofErr w:type="gramEnd"/>
       <w:r>
         <w:rPr>
           <w:rFonts w:cstheme="minorHAnsi"/>
@@ -17003,6 +17650,7 @@
         <w:t xml:space="preserve"> </w:t>
       </w:r>
       <w:proofErr w:type="spellStart"/>
+      <w:proofErr w:type="gramStart"/>
       <w:r>
         <w:rPr>
           <w:rFonts w:cstheme="minorHAnsi"/>
@@ -17011,6 +17659,7 @@
         <w:t>android:color</w:t>
       </w:r>
       <w:proofErr w:type="spellEnd"/>
+      <w:proofErr w:type="gramEnd"/>
       <w:r>
         <w:rPr>
           <w:rFonts w:cstheme="minorHAnsi"/>
@@ -17068,7 +17717,22 @@
           <w:color w:val="000000"/>
         </w:rPr>
         <w:tab/>
-        <w:t>&lt;!--&lt;</w:t>
+      </w:r>
+      <w:proofErr w:type="gramStart"/>
+      <w:r>
+        <w:rPr>
+          <w:rFonts w:cstheme="minorHAnsi"/>
+          <w:color w:val="000000"/>
+        </w:rPr>
+        <w:t>&lt;!--</w:t>
+      </w:r>
+      <w:proofErr w:type="gramEnd"/>
+      <w:r>
+        <w:rPr>
+          <w:rFonts w:cstheme="minorHAnsi"/>
+          <w:color w:val="000000"/>
+        </w:rPr>
+        <w:t>&lt;</w:t>
       </w:r>
       <w:proofErr w:type="spellStart"/>
       <w:r>
@@ -17262,6 +17926,7 @@
         <w:t xml:space="preserve">        </w:t>
       </w:r>
       <w:proofErr w:type="spellStart"/>
+      <w:proofErr w:type="gramStart"/>
       <w:r>
         <w:rPr>
           <w:rFonts w:cstheme="minorHAnsi"/>
@@ -17270,6 +17935,7 @@
         <w:t>android:tileMode</w:t>
       </w:r>
       <w:proofErr w:type="spellEnd"/>
+      <w:proofErr w:type="gramEnd"/>
       <w:r>
         <w:rPr>
           <w:rFonts w:cstheme="minorHAnsi"/>
@@ -17297,6 +17963,7 @@
         <w:t xml:space="preserve">        </w:t>
       </w:r>
       <w:proofErr w:type="spellStart"/>
+      <w:proofErr w:type="gramStart"/>
       <w:r>
         <w:rPr>
           <w:rFonts w:cstheme="minorHAnsi"/>
@@ -17305,6 +17972,7 @@
         <w:t>android:gravity</w:t>
       </w:r>
       <w:proofErr w:type="spellEnd"/>
+      <w:proofErr w:type="gramEnd"/>
       <w:r>
         <w:rPr>
           <w:rFonts w:cstheme="minorHAnsi"/>
@@ -17493,6 +18161,7 @@
         </w:rPr>
         <w:t>th</w:t>
       </w:r>
+      <w:proofErr w:type="gramStart"/>
       <w:r>
         <w:rPr>
           <w:b/>
@@ -17500,6 +18169,7 @@
         </w:rPr>
         <w:t xml:space="preserve"> 2022</w:t>
       </w:r>
+      <w:proofErr w:type="gramEnd"/>
     </w:p>
     <w:p/>
     <w:p>
@@ -17509,12 +18179,28 @@
     </w:p>
     <w:p>
       <w:r>
-        <w:t>Over the last couple of weeks, I’ve been playing around with re-designing the icon of my app as a vector or animated vector and have to admit that my skills in that area are not up to scratch and rather than becoming an icon designer, I’m going to give that job to a professional. While I wait for a new icon, I decided to utilize the old icon and make it work with Android 12, plus all the other versions of Android that my apps support.</w:t>
+        <w:t xml:space="preserve">Over the last couple of weeks, I’ve been playing around with re-designing the icon of my app as a vector or animated vector and </w:t>
+      </w:r>
+      <w:proofErr w:type="gramStart"/>
+      <w:r>
+        <w:t>have to</w:t>
+      </w:r>
+      <w:proofErr w:type="gramEnd"/>
+      <w:r>
+        <w:t xml:space="preserve"> admit that my skills in that area are not up to scratch and rather than becoming an icon designer, I’m going to give that job to a professional. While I wait for a new icon, I decided to utilize the old icon and make it work with Android 12, plus all the other versions of Android that my apps support.</w:t>
       </w:r>
     </w:p>
     <w:p>
       <w:r>
-        <w:t xml:space="preserve">In this example, I’ve just used the standard Xamarin icon, rather than the vector as was used in NavigationGraph3, i.e. the splash_logo.xml.  </w:t>
+        <w:t xml:space="preserve">In this example, I’ve just used the standard Xamarin icon, rather than the vector as was used in NavigationGraph3, </w:t>
+      </w:r>
+      <w:proofErr w:type="gramStart"/>
+      <w:r>
+        <w:t>i.e.</w:t>
+      </w:r>
+      <w:proofErr w:type="gramEnd"/>
+      <w:r>
+        <w:t xml:space="preserve"> the splash_logo.xml.  </w:t>
       </w:r>
     </w:p>
     <w:p>
@@ -17538,7 +18224,15 @@
     </w:p>
     <w:p>
       <w:r>
-        <w:t>I would therefore assume in your own apps you have the same setup of mipmap folders that this project has, therefore the splash screen styles of this project should work for any Xamarin Android project as it does for my apps with their icons. If for some reason you don’t have that folder setup, you can use Android Studio’s Image Asset tool (</w:t>
+        <w:t xml:space="preserve">I would therefore assume in your own apps you have the same setup of mipmap folders that this project </w:t>
+      </w:r>
+      <w:proofErr w:type="gramStart"/>
+      <w:r>
+        <w:t>has,</w:t>
+      </w:r>
+      <w:proofErr w:type="gramEnd"/>
+      <w:r>
+        <w:t xml:space="preserve"> therefore the splash screen styles of this project should work for any Xamarin Android project as it does for my apps with their icons. If for some reason you don’t have that folder setup, you can use Android Studio’s Image Asset tool (</w:t>
       </w:r>
       <w:r>
         <w:t>https://developer.android.com/studio/write/image-asset-studio</w:t>
@@ -17573,7 +18267,15 @@
       </w:r>
       <w:proofErr w:type="spellEnd"/>
       <w:r>
-        <w:t xml:space="preserve"> is only available in Android 12 and above. Therefore the </w:t>
+        <w:t xml:space="preserve"> is only available in Android 12 and above. </w:t>
+      </w:r>
+      <w:proofErr w:type="gramStart"/>
+      <w:r>
+        <w:t>Therefore</w:t>
+      </w:r>
+      <w:proofErr w:type="gramEnd"/>
+      <w:r>
+        <w:t xml:space="preserve"> the </w:t>
       </w:r>
       <w:proofErr w:type="spellStart"/>
       <w:r>
@@ -17581,7 +18283,15 @@
       </w:r>
       <w:proofErr w:type="spellEnd"/>
       <w:r>
-        <w:t xml:space="preserve"> on an Android device less than 12 (10,11) will have that preference disabled with instructions to use the Quick Settings Panel Theme button to change the theme from Light to Dark or vice-versa. Some devices running Android 9 can also change the theme from Light/Dark e.g. Samsung Galaxy S8, so they too respond the same way as Android 10 and 11 devices. </w:t>
+        <w:t xml:space="preserve"> on an Android device less than 12 (10,11) will have that preference disabled with instructions to use the Quick Settings Panel Theme button to change the theme from Light to Dark or vice-versa. Some devices running Android 9 can also change the theme from Light/Dark </w:t>
+      </w:r>
+      <w:proofErr w:type="gramStart"/>
+      <w:r>
+        <w:t>e.g.</w:t>
+      </w:r>
+      <w:proofErr w:type="gramEnd"/>
+      <w:r>
+        <w:t xml:space="preserve"> Samsung Galaxy S8, so they too respond the same way as Android 10 and 11 devices. </w:t>
       </w:r>
     </w:p>
     <w:p/>
@@ -17909,6 +18619,7 @@
         </w:rPr>
         <w:t>30</w:t>
       </w:r>
+      <w:proofErr w:type="gramStart"/>
       <w:r>
         <w:rPr>
           <w:b/>
@@ -17916,6 +18627,7 @@
         </w:rPr>
         <w:t xml:space="preserve"> 2022</w:t>
       </w:r>
+      <w:proofErr w:type="gramEnd"/>
     </w:p>
     <w:p/>
     <w:p>
@@ -17970,6 +18682,7 @@
         <w:t xml:space="preserve"> that with the latest release of </w:t>
       </w:r>
       <w:proofErr w:type="spellStart"/>
+      <w:proofErr w:type="gramStart"/>
       <w:r>
         <w:t>Xamarin.</w:t>
       </w:r>
@@ -17983,6 +18696,7 @@
         <w:t>.Navigation.Fragment</w:t>
       </w:r>
       <w:proofErr w:type="spellEnd"/>
+      <w:proofErr w:type="gramEnd"/>
       <w:r>
         <w:t xml:space="preserve"> and </w:t>
       </w:r>
@@ -18019,6 +18733,7 @@
         <w:t xml:space="preserve">The methods come from </w:t>
       </w:r>
       <w:proofErr w:type="spellStart"/>
+      <w:proofErr w:type="gramStart"/>
       <w:r>
         <w:t>Android</w:t>
       </w:r>
@@ -18029,6 +18744,7 @@
         <w:t>.Fragment.App</w:t>
       </w:r>
       <w:proofErr w:type="spellEnd"/>
+      <w:proofErr w:type="gramEnd"/>
       <w:r>
         <w:t xml:space="preserve"> </w:t>
       </w:r>
@@ -18203,14 +18919,22 @@
         <w:t xml:space="preserve"> value)</w:t>
       </w:r>
       <w:r>
-        <w:t xml:space="preserve"> is deprecated, but not picked up in this version </w:t>
+        <w:t xml:space="preserve"> is deprecated, but not picked up in this </w:t>
+      </w:r>
+      <w:proofErr w:type="gramStart"/>
+      <w:r>
+        <w:t xml:space="preserve">version </w:t>
       </w:r>
       <w:r>
         <w:t xml:space="preserve"> </w:t>
       </w:r>
       <w:proofErr w:type="spellStart"/>
       <w:r>
-        <w:t>Xamarin.AndroidX.Fragment</w:t>
+        <w:t>Xamarin.AndroidX</w:t>
+      </w:r>
+      <w:proofErr w:type="gramEnd"/>
+      <w:r>
+        <w:t>.Fragment</w:t>
       </w:r>
       <w:proofErr w:type="spellEnd"/>
       <w:r>
@@ -18333,6 +19057,7 @@
         <w:t xml:space="preserve">in </w:t>
       </w:r>
       <w:proofErr w:type="spellStart"/>
+      <w:proofErr w:type="gramStart"/>
       <w:r>
         <w:rPr>
           <w:color w:val="000000"/>
@@ -18344,7 +19069,14 @@
         <w:rPr>
           <w:color w:val="000000"/>
         </w:rPr>
-        <w:t xml:space="preserve">() </w:t>
+        <w:t>(</w:t>
+      </w:r>
+      <w:proofErr w:type="gramEnd"/>
+      <w:r>
+        <w:rPr>
+          <w:color w:val="000000"/>
+        </w:rPr>
+        <w:t xml:space="preserve">) </w:t>
       </w:r>
       <w:r>
         <w:rPr>
@@ -18564,6 +19296,7 @@
         <w:t xml:space="preserve">2 methods </w:t>
       </w:r>
       <w:proofErr w:type="spellStart"/>
+      <w:proofErr w:type="gramStart"/>
       <w:r>
         <w:rPr>
           <w:rFonts w:cstheme="minorHAnsi"/>
@@ -18578,6 +19311,7 @@
         <w:t>(</w:t>
       </w:r>
       <w:proofErr w:type="spellStart"/>
+      <w:proofErr w:type="gramEnd"/>
       <w:r>
         <w:rPr>
           <w:rFonts w:cstheme="minorHAnsi"/>
@@ -18739,12 +19473,17 @@
         <w:t xml:space="preserve">has 3 versions of </w:t>
       </w:r>
       <w:proofErr w:type="spellStart"/>
+      <w:proofErr w:type="gramStart"/>
       <w:r>
         <w:t>AddMenuProvider</w:t>
       </w:r>
       <w:proofErr w:type="spellEnd"/>
       <w:r>
-        <w:t xml:space="preserve">() and a </w:t>
+        <w:t>(</w:t>
+      </w:r>
+      <w:proofErr w:type="gramEnd"/>
+      <w:r>
+        <w:t xml:space="preserve">) and a </w:t>
       </w:r>
       <w:proofErr w:type="spellStart"/>
       <w:r>
@@ -18784,6 +19523,7 @@
         <w:t xml:space="preserve"> method of </w:t>
       </w:r>
       <w:proofErr w:type="spellStart"/>
+      <w:proofErr w:type="gramStart"/>
       <w:r>
         <w:t>AddMenuProvider</w:t>
       </w:r>
@@ -18802,6 +19542,7 @@
         <w:t>IMenuProvider</w:t>
       </w:r>
       <w:proofErr w:type="spellEnd"/>
+      <w:proofErr w:type="gramEnd"/>
       <w:r>
         <w:rPr>
           <w:color w:val="000000"/>
@@ -18992,13 +19733,21 @@
         <w:t>of the interface</w:t>
       </w:r>
       <w:r>
-        <w:t>, especially if you are new to this particular</w:t>
+        <w:t xml:space="preserve">, especially if you are new to this </w:t>
+      </w:r>
+      <w:proofErr w:type="gramStart"/>
+      <w:r>
+        <w:t>particular</w:t>
       </w:r>
       <w:r>
         <w:t xml:space="preserve"> </w:t>
       </w:r>
       <w:r>
-        <w:t xml:space="preserve">interface </w:t>
+        <w:t>interface</w:t>
+      </w:r>
+      <w:proofErr w:type="gramEnd"/>
+      <w:r>
+        <w:t xml:space="preserve"> </w:t>
       </w:r>
       <w:r>
         <w:t>is to add</w:t>
@@ -19278,8 +20027,13 @@
       </w:r>
     </w:p>
     <w:p>
-      <w:r>
-        <w:t xml:space="preserve">So you might ask what </w:t>
+      <w:proofErr w:type="gramStart"/>
+      <w:r>
+        <w:t>So</w:t>
+      </w:r>
+      <w:proofErr w:type="gramEnd"/>
+      <w:r>
+        <w:t xml:space="preserve"> you might ask what </w:t>
       </w:r>
       <w:r>
         <w:t>are the benefits of using th</w:t>
@@ -19354,8 +20108,13 @@
         <w:t>ing</w:t>
       </w:r>
       <w:r>
-        <w:t xml:space="preserve"> god</w:t>
-      </w:r>
+        <w:t xml:space="preserve"> </w:t>
+      </w:r>
+      <w:proofErr w:type="gramStart"/>
+      <w:r>
+        <w:t>god</w:t>
+      </w:r>
+      <w:proofErr w:type="gramEnd"/>
       <w:r>
         <w:t>-</w:t>
       </w:r>
@@ -19684,6 +20443,7 @@
         </w:rPr>
         <w:t>th</w:t>
       </w:r>
+      <w:proofErr w:type="gramStart"/>
       <w:r>
         <w:rPr>
           <w:b/>
@@ -19691,6 +20451,7 @@
         </w:rPr>
         <w:t xml:space="preserve"> 2022</w:t>
       </w:r>
+      <w:proofErr w:type="gramEnd"/>
     </w:p>
     <w:p>
       <w:r>
@@ -19709,10 +20470,12 @@
         <w:t xml:space="preserve"> methods in </w:t>
       </w:r>
       <w:proofErr w:type="spellStart"/>
+      <w:proofErr w:type="gramStart"/>
       <w:r>
         <w:t>Xamarin.AndroidX.Navigation.Fragment</w:t>
       </w:r>
       <w:proofErr w:type="spellEnd"/>
+      <w:proofErr w:type="gramEnd"/>
       <w:r>
         <w:t xml:space="preserve"> 2.5.1 as compared to 2.4.2. </w:t>
       </w:r>
@@ -19759,6 +20522,7 @@
         <w:t xml:space="preserve">Differences between </w:t>
       </w:r>
       <w:proofErr w:type="spellStart"/>
+      <w:proofErr w:type="gramStart"/>
       <w:r>
         <w:rPr>
           <w:b/>
@@ -19771,6 +20535,7 @@
         <w:t>Xamarin.AndroidX.Navigation.Fragment</w:t>
       </w:r>
       <w:proofErr w:type="spellEnd"/>
+      <w:proofErr w:type="gramEnd"/>
       <w:r>
         <w:rPr>
           <w:b/>
@@ -19844,6 +20609,7 @@
         <w:t xml:space="preserve"> = true as </w:t>
       </w:r>
       <w:proofErr w:type="spellStart"/>
+      <w:proofErr w:type="gramStart"/>
       <w:r>
         <w:t>SetHasOptio</w:t>
       </w:r>
@@ -19855,7 +20621,11 @@
       </w:r>
       <w:proofErr w:type="spellEnd"/>
       <w:r>
-        <w:t>(Boolean) is also marked as de</w:t>
+        <w:t>(</w:t>
+      </w:r>
+      <w:proofErr w:type="gramEnd"/>
+      <w:r>
+        <w:t>Boolean) is also marked as de</w:t>
       </w:r>
       <w:r>
         <w:t>p</w:t>
@@ -19876,12 +20646,28 @@
         <w:t>the Xamarin versions.</w:t>
       </w:r>
       <w:r>
-        <w:t xml:space="preserve"> This of course breaks all our fragment code, but the solution is really useful. </w:t>
+        <w:t xml:space="preserve"> This of course breaks all our fragment code, but the solution is </w:t>
+      </w:r>
+      <w:proofErr w:type="gramStart"/>
+      <w:r>
+        <w:t>really useful</w:t>
+      </w:r>
+      <w:proofErr w:type="gramEnd"/>
+      <w:r>
+        <w:t xml:space="preserve">. </w:t>
       </w:r>
     </w:p>
     <w:p>
       <w:r>
-        <w:t xml:space="preserve">Years ago I had a </w:t>
+        <w:t xml:space="preserve">Years </w:t>
+      </w:r>
+      <w:proofErr w:type="gramStart"/>
+      <w:r>
+        <w:t>ago</w:t>
+      </w:r>
+      <w:proofErr w:type="gramEnd"/>
+      <w:r>
+        <w:t xml:space="preserve"> I had a </w:t>
       </w:r>
       <w:proofErr w:type="spellStart"/>
       <w:r>
@@ -19942,7 +20728,15 @@
       </w:r>
       <w:proofErr w:type="spellEnd"/>
       <w:r>
-        <w:t xml:space="preserve"> one of the problems I noticed was that the fragment automatically gained a 3 dot menu</w:t>
+        <w:t xml:space="preserve"> one of the problems I noticed was that the fragment automatically gained a </w:t>
+      </w:r>
+      <w:proofErr w:type="gramStart"/>
+      <w:r>
+        <w:t>3 dot</w:t>
+      </w:r>
+      <w:proofErr w:type="gramEnd"/>
+      <w:r>
+        <w:t xml:space="preserve"> menu</w:t>
       </w:r>
       <w:r>
         <w:t>,</w:t>
@@ -19981,12 +20775,17 @@
         <w:t xml:space="preserve"> and then in </w:t>
       </w:r>
       <w:proofErr w:type="spellStart"/>
+      <w:proofErr w:type="gramStart"/>
       <w:r>
         <w:t>OnCreateOptionsMenu</w:t>
       </w:r>
       <w:proofErr w:type="spellEnd"/>
       <w:r>
-        <w:t xml:space="preserve">()inflate the menu and then immediately clear the menu </w:t>
+        <w:t>(</w:t>
+      </w:r>
+      <w:proofErr w:type="gramEnd"/>
+      <w:r>
+        <w:t xml:space="preserve">)inflate the menu and then immediately clear the menu </w:t>
       </w:r>
       <w:r>
         <w:t xml:space="preserve">items </w:t>
@@ -20038,7 +20837,15 @@
         <w:t>n</w:t>
       </w:r>
       <w:r>
-        <w:t xml:space="preserve"> a fragment I created a new menu for that fragment and used it.</w:t>
+        <w:t xml:space="preserve"> a </w:t>
+      </w:r>
+      <w:proofErr w:type="gramStart"/>
+      <w:r>
+        <w:t>fragment</w:t>
+      </w:r>
+      <w:proofErr w:type="gramEnd"/>
+      <w:r>
+        <w:t xml:space="preserve"> I created a new menu for that fragment and used it.</w:t>
       </w:r>
       <w:r>
         <w:t xml:space="preserve"> Problem solved b</w:t>
@@ -20052,8 +20859,13 @@
       <w:r>
         <w:t xml:space="preserve">a </w:t>
       </w:r>
-      <w:r>
-        <w:t>pretty weird way to do it.</w:t>
+      <w:proofErr w:type="gramStart"/>
+      <w:r>
+        <w:t>pretty weird</w:t>
+      </w:r>
+      <w:proofErr w:type="gramEnd"/>
+      <w:r>
+        <w:t xml:space="preserve"> way to do it.</w:t>
       </w:r>
     </w:p>
     <w:p>
@@ -20446,7 +21258,23 @@
           <w:rFonts w:cstheme="minorHAnsi"/>
           <w:color w:val="000000" w:themeColor="text1"/>
         </w:rPr>
-        <w:t xml:space="preserve"> has been replaced, so to start since we are only dealing with Fragments we need to know about the </w:t>
+        <w:t xml:space="preserve"> has been replaced, so to start since we are only dealing with </w:t>
+      </w:r>
+      <w:proofErr w:type="gramStart"/>
+      <w:r>
+        <w:rPr>
+          <w:rFonts w:cstheme="minorHAnsi"/>
+          <w:color w:val="000000" w:themeColor="text1"/>
+        </w:rPr>
+        <w:t>Fragments</w:t>
+      </w:r>
+      <w:proofErr w:type="gramEnd"/>
+      <w:r>
+        <w:rPr>
+          <w:rFonts w:cstheme="minorHAnsi"/>
+          <w:color w:val="000000" w:themeColor="text1"/>
+        </w:rPr>
+        <w:t xml:space="preserve"> we need to know about the </w:t>
       </w:r>
       <w:proofErr w:type="spellStart"/>
       <w:r>
@@ -20493,7 +21321,23 @@
           <w:rFonts w:cstheme="minorHAnsi"/>
           <w:color w:val="000000" w:themeColor="text1"/>
         </w:rPr>
-        <w:t xml:space="preserve"> is an abstract class so we need to create our own class </w:t>
+        <w:t xml:space="preserve"> is an abstract </w:t>
+      </w:r>
+      <w:proofErr w:type="gramStart"/>
+      <w:r>
+        <w:rPr>
+          <w:rFonts w:cstheme="minorHAnsi"/>
+          <w:color w:val="000000" w:themeColor="text1"/>
+        </w:rPr>
+        <w:t>class</w:t>
+      </w:r>
+      <w:proofErr w:type="gramEnd"/>
+      <w:r>
+        <w:rPr>
+          <w:rFonts w:cstheme="minorHAnsi"/>
+          <w:color w:val="000000" w:themeColor="text1"/>
+        </w:rPr>
+        <w:t xml:space="preserve"> so we need to create our own class </w:t>
       </w:r>
       <w:r>
         <w:rPr>
@@ -20755,6 +21599,7 @@
         <w:t xml:space="preserve">, </w:t>
       </w:r>
       <w:proofErr w:type="spellStart"/>
+      <w:proofErr w:type="gramStart"/>
       <w:r>
         <w:rPr>
           <w:rFonts w:cstheme="minorHAnsi"/>
@@ -20763,6 +21608,7 @@
         <w:t>AndroidX.Lifecycle.Lifecycle</w:t>
       </w:r>
       <w:proofErr w:type="spellEnd"/>
+      <w:proofErr w:type="gramEnd"/>
       <w:r>
         <w:rPr>
           <w:rFonts w:cstheme="minorHAnsi"/>
@@ -21066,7 +21912,23 @@
           <w:rFonts w:cstheme="minorHAnsi"/>
           <w:color w:val="000000"/>
         </w:rPr>
-        <w:t xml:space="preserve"> pages. Admittedly, the fragment contents we display are pretty lame, as are all the other fragments contents in this series. The only reason we added a couple of extra </w:t>
+        <w:t xml:space="preserve"> pages. Admittedly, the fragment contents we display are </w:t>
+      </w:r>
+      <w:proofErr w:type="gramStart"/>
+      <w:r>
+        <w:rPr>
+          <w:rFonts w:cstheme="minorHAnsi"/>
+          <w:color w:val="000000"/>
+        </w:rPr>
+        <w:t>pretty lame</w:t>
+      </w:r>
+      <w:proofErr w:type="gramEnd"/>
+      <w:r>
+        <w:rPr>
+          <w:rFonts w:cstheme="minorHAnsi"/>
+          <w:color w:val="000000"/>
+        </w:rPr>
+        <w:t xml:space="preserve">, as are all the other fragments contents in this series. The only reason we added a couple of extra </w:t>
       </w:r>
       <w:proofErr w:type="spellStart"/>
       <w:r>
@@ -21101,6 +21963,7 @@
         <w:t xml:space="preserve"> we are using is more obvious. It does work with a single-centred </w:t>
       </w:r>
       <w:proofErr w:type="spellStart"/>
+      <w:proofErr w:type="gramStart"/>
       <w:r>
         <w:rPr>
           <w:rFonts w:cstheme="minorHAnsi"/>
@@ -21109,6 +21972,7 @@
         <w:t>TextView</w:t>
       </w:r>
       <w:proofErr w:type="spellEnd"/>
+      <w:proofErr w:type="gramEnd"/>
       <w:r>
         <w:rPr>
           <w:rFonts w:cstheme="minorHAnsi"/>
@@ -21195,7 +22059,21 @@
         <w:rPr>
           <w:color w:val="000000" w:themeColor="text1"/>
         </w:rPr>
-        <w:t xml:space="preserve"> method but it is not used in this example. The same for the </w:t>
+        <w:t xml:space="preserve"> </w:t>
+      </w:r>
+      <w:proofErr w:type="gramStart"/>
+      <w:r>
+        <w:rPr>
+          <w:color w:val="000000" w:themeColor="text1"/>
+        </w:rPr>
+        <w:t>method</w:t>
+      </w:r>
+      <w:proofErr w:type="gramEnd"/>
+      <w:r>
+        <w:rPr>
+          <w:color w:val="000000" w:themeColor="text1"/>
+        </w:rPr>
+        <w:t xml:space="preserve"> but it is not used in this example. The same for the </w:t>
       </w:r>
       <w:proofErr w:type="spellStart"/>
       <w:r>
@@ -21458,6 +22336,7 @@
         <w:t xml:space="preserve"> from </w:t>
       </w:r>
       <w:proofErr w:type="spellStart"/>
+      <w:proofErr w:type="gramStart"/>
       <w:r>
         <w:rPr>
           <w:rFonts w:cstheme="minorHAnsi"/>
@@ -21466,6 +22345,7 @@
         <w:t>AndroidX.Core.View</w:t>
       </w:r>
       <w:proofErr w:type="spellEnd"/>
+      <w:proofErr w:type="gramEnd"/>
       <w:r>
         <w:rPr>
           <w:rFonts w:cstheme="minorHAnsi"/>
@@ -21587,8 +22467,13 @@
         </w:rPr>
         <w:t>th</w:t>
       </w:r>
-      <w:r>
-        <w:t xml:space="preserve"> 2022.</w:t>
+      <w:proofErr w:type="gramStart"/>
+      <w:r>
+        <w:t xml:space="preserve"> 2022</w:t>
+      </w:r>
+      <w:proofErr w:type="gramEnd"/>
+      <w:r>
+        <w:t>.</w:t>
       </w:r>
     </w:p>
     <w:p/>
@@ -21640,14 +22525,7 @@
           <w:b/>
           <w:bCs/>
         </w:rPr>
-        <w:t>September</w:t>
-      </w:r>
-      <w:r>
-        <w:rPr>
-          <w:b/>
-          <w:bCs/>
-        </w:rPr>
-        <w:t xml:space="preserve"> 2</w:t>
+        <w:t>September 2</w:t>
       </w:r>
       <w:r>
         <w:rPr>
@@ -21664,6 +22542,7 @@
         </w:rPr>
         <w:t>th</w:t>
       </w:r>
+      <w:proofErr w:type="gramStart"/>
       <w:r>
         <w:rPr>
           <w:b/>
@@ -21671,6 +22550,7 @@
         </w:rPr>
         <w:t xml:space="preserve"> 2022</w:t>
       </w:r>
+      <w:proofErr w:type="gramEnd"/>
     </w:p>
     <w:p>
       <w:pPr>
@@ -22000,7 +22880,23 @@
           <w:color w:val="424242"/>
           <w:shd w:val="clear" w:color="auto" w:fill="FFFFFF"/>
         </w:rPr>
-        <w:t xml:space="preserve"> in that all of Google’s app</w:t>
+        <w:t xml:space="preserve"> in that all of Google’s </w:t>
+      </w:r>
+      <w:r>
+        <w:rPr>
+          <w:rFonts w:cstheme="minorHAnsi"/>
+          <w:color w:val="424242"/>
+          <w:shd w:val="clear" w:color="auto" w:fill="FFFFFF"/>
+        </w:rPr>
+        <w:t xml:space="preserve">material3 </w:t>
+      </w:r>
+      <w:r>
+        <w:rPr>
+          <w:rFonts w:cstheme="minorHAnsi"/>
+          <w:color w:val="424242"/>
+          <w:shd w:val="clear" w:color="auto" w:fill="FFFFFF"/>
+        </w:rPr>
+        <w:t>app</w:t>
       </w:r>
       <w:r>
         <w:rPr>
@@ -22713,7 +23609,23 @@
           <w:rFonts w:cstheme="minorHAnsi"/>
           <w:color w:val="000000" w:themeColor="text1"/>
         </w:rPr>
-        <w:t xml:space="preserve"> Again </w:t>
+        <w:t xml:space="preserve"> </w:t>
+      </w:r>
+      <w:proofErr w:type="gramStart"/>
+      <w:r>
+        <w:rPr>
+          <w:rFonts w:cstheme="minorHAnsi"/>
+          <w:color w:val="000000" w:themeColor="text1"/>
+        </w:rPr>
+        <w:t>Again</w:t>
+      </w:r>
+      <w:proofErr w:type="gramEnd"/>
+      <w:r>
+        <w:rPr>
+          <w:rFonts w:cstheme="minorHAnsi"/>
+          <w:color w:val="000000" w:themeColor="text1"/>
+        </w:rPr>
+        <w:t xml:space="preserve"> </w:t>
       </w:r>
       <w:r>
         <w:rPr>
@@ -23133,12 +24045,21 @@
           <w:color w:val="000000" w:themeColor="text1"/>
         </w:rPr>
       </w:pPr>
-      <w:r>
-        <w:rPr>
-          <w:rFonts w:cstheme="minorHAnsi"/>
-          <w:color w:val="000000" w:themeColor="text1"/>
-        </w:rPr>
-        <w:t>So the last few days I’ve been working to elim</w:t>
+      <w:proofErr w:type="gramStart"/>
+      <w:r>
+        <w:rPr>
+          <w:rFonts w:cstheme="minorHAnsi"/>
+          <w:color w:val="000000" w:themeColor="text1"/>
+        </w:rPr>
+        <w:t>So</w:t>
+      </w:r>
+      <w:proofErr w:type="gramEnd"/>
+      <w:r>
+        <w:rPr>
+          <w:rFonts w:cstheme="minorHAnsi"/>
+          <w:color w:val="000000" w:themeColor="text1"/>
+        </w:rPr>
+        <w:t xml:space="preserve"> the last few days I’ve been working to elim</w:t>
       </w:r>
       <w:r>
         <w:rPr>
@@ -23243,7 +24164,23 @@
           <w:rFonts w:cstheme="minorHAnsi"/>
           <w:color w:val="000000" w:themeColor="text1"/>
         </w:rPr>
-        <w:t>Basic Activity(Material3)</w:t>
+        <w:t xml:space="preserve">Basic </w:t>
+      </w:r>
+      <w:proofErr w:type="gramStart"/>
+      <w:r>
+        <w:rPr>
+          <w:rFonts w:cstheme="minorHAnsi"/>
+          <w:color w:val="000000" w:themeColor="text1"/>
+        </w:rPr>
+        <w:t>Activity(</w:t>
+      </w:r>
+      <w:proofErr w:type="gramEnd"/>
+      <w:r>
+        <w:rPr>
+          <w:rFonts w:cstheme="minorHAnsi"/>
+          <w:color w:val="000000" w:themeColor="text1"/>
+        </w:rPr>
+        <w:t>Material3)</w:t>
       </w:r>
       <w:r>
         <w:rPr>
@@ -23321,6 +24258,7 @@
         <w:t xml:space="preserve">before </w:t>
       </w:r>
       <w:proofErr w:type="spellStart"/>
+      <w:proofErr w:type="gramStart"/>
       <w:r>
         <w:rPr>
           <w:rFonts w:cstheme="minorHAnsi"/>
@@ -23343,6 +24281,7 @@
         <w:t>OnCreate</w:t>
       </w:r>
       <w:proofErr w:type="spellEnd"/>
+      <w:proofErr w:type="gramEnd"/>
       <w:r>
         <w:rPr>
           <w:rFonts w:cstheme="minorHAnsi"/>
@@ -23518,7 +24457,13 @@
       </w:r>
       <w:proofErr w:type="spellEnd"/>
       <w:r>
-        <w:t xml:space="preserve"> and then added the following code to </w:t>
+        <w:t xml:space="preserve"> </w:t>
+      </w:r>
+      <w:r>
+        <w:t xml:space="preserve">since we already have one </w:t>
+      </w:r>
+      <w:r>
+        <w:t xml:space="preserve">and then add the following code to </w:t>
       </w:r>
       <w:r>
         <w:t xml:space="preserve">set the </w:t>
@@ -23582,6 +24527,7 @@
         <w:t xml:space="preserve"> = new </w:t>
       </w:r>
       <w:proofErr w:type="spellStart"/>
+      <w:proofErr w:type="gramStart"/>
       <w:r>
         <w:rPr>
           <w:rFonts w:cstheme="minorHAnsi"/>
@@ -23595,7 +24541,15 @@
           <w:rFonts w:cstheme="minorHAnsi"/>
           <w:color w:val="000000" w:themeColor="text1"/>
         </w:rPr>
-        <w:t>();</w:t>
+        <w:t>(</w:t>
+      </w:r>
+      <w:proofErr w:type="gramEnd"/>
+      <w:r>
+        <w:rPr>
+          <w:rFonts w:cstheme="minorHAnsi"/>
+          <w:color w:val="000000" w:themeColor="text1"/>
+        </w:rPr>
+        <w:t>);</w:t>
       </w:r>
     </w:p>
     <w:p>
@@ -23633,6 +24587,7 @@
         <w:t>(</w:t>
       </w:r>
       <w:proofErr w:type="spellStart"/>
+      <w:proofErr w:type="gramStart"/>
       <w:r>
         <w:rPr>
           <w:rFonts w:cstheme="minorHAnsi"/>
@@ -23641,6 +24596,7 @@
         <w:t>Resource.Attribute.colorPrimaryVariant</w:t>
       </w:r>
       <w:proofErr w:type="spellEnd"/>
+      <w:proofErr w:type="gramEnd"/>
       <w:r>
         <w:rPr>
           <w:rFonts w:cstheme="minorHAnsi"/>
@@ -23724,6 +24680,7 @@
         <w:t>typedValue.ResourceId</w:t>
       </w:r>
       <w:proofErr w:type="spellEnd"/>
+      <w:proofErr w:type="gramStart"/>
       <w:r>
         <w:rPr>
           <w:rFonts w:cstheme="minorHAnsi"/>
@@ -23731,6 +24688,7 @@
         </w:rPr>
         <w:t>);</w:t>
       </w:r>
+      <w:proofErr w:type="gramEnd"/>
     </w:p>
     <w:p>
       <w:pPr>
@@ -23792,8 +24750,17 @@
           <w:rFonts w:cstheme="minorHAnsi"/>
           <w:color w:val="000000" w:themeColor="text1"/>
         </w:rPr>
-        <w:t>));</w:t>
-      </w:r>
+        <w:t>)</w:t>
+      </w:r>
+      <w:proofErr w:type="gramStart"/>
+      <w:r>
+        <w:rPr>
+          <w:rFonts w:cstheme="minorHAnsi"/>
+          <w:color w:val="000000" w:themeColor="text1"/>
+        </w:rPr>
+        <w:t>);</w:t>
+      </w:r>
+      <w:proofErr w:type="gramEnd"/>
     </w:p>
     <w:p>
       <w:pPr>
@@ -24001,6 +24968,7 @@
         <w:t xml:space="preserve">, </w:t>
       </w:r>
       <w:proofErr w:type="spellStart"/>
+      <w:proofErr w:type="gramStart"/>
       <w:r>
         <w:rPr>
           <w:rFonts w:cstheme="minorHAnsi"/>
@@ -24009,6 +24977,7 @@
         <w:t>Activity.Window.DecorView</w:t>
       </w:r>
       <w:proofErr w:type="spellEnd"/>
+      <w:proofErr w:type="gramEnd"/>
       <w:r>
         <w:rPr>
           <w:rFonts w:cstheme="minorHAnsi"/>
@@ -24028,7 +24997,7 @@
           <w:rFonts w:cstheme="minorHAnsi"/>
           <w:color w:val="000000"/>
         </w:rPr>
-        <w:t xml:space="preserve">( a year or more back) </w:t>
+        <w:t xml:space="preserve">(a year or more back) </w:t>
       </w:r>
       <w:r>
         <w:rPr>
@@ -24104,6 +25073,7 @@
         <w:t xml:space="preserve">and remove any reference to </w:t>
       </w:r>
       <w:proofErr w:type="spellStart"/>
+      <w:proofErr w:type="gramStart"/>
       <w:r>
         <w:rPr>
           <w:rFonts w:cstheme="minorHAnsi"/>
@@ -24112,6 +25082,7 @@
         <w:t>android:statusBarColor</w:t>
       </w:r>
       <w:proofErr w:type="spellEnd"/>
+      <w:proofErr w:type="gramEnd"/>
       <w:r>
         <w:rPr>
           <w:rFonts w:cstheme="minorHAnsi"/>
@@ -24185,10 +25156,7 @@
         <w:t xml:space="preserve">r in the alpha position </w:t>
       </w:r>
       <w:r>
-        <w:t>(50% translucent)</w:t>
-      </w:r>
-      <w:r>
-        <w:t xml:space="preserve"> </w:t>
+        <w:t xml:space="preserve">(50% translucent) </w:t>
       </w:r>
       <w:r>
         <w:t xml:space="preserve">we get a transparent </w:t>
@@ -24346,13 +25314,14 @@
       <w:r>
         <w:t xml:space="preserve">dark theme </w:t>
       </w:r>
-      <w:proofErr w:type="spellStart"/>
-      <w:r>
-        <w:t>colors</w:t>
-      </w:r>
-      <w:proofErr w:type="spellEnd"/>
-      <w:r>
-        <w:t xml:space="preserve"> either transparent or not and </w:t>
+      <w:r>
+        <w:t>colo</w:t>
+      </w:r>
+      <w:r>
+        <w:t>u</w:t>
+      </w:r>
+      <w:r>
+        <w:t xml:space="preserve">rs either transparent or not and </w:t>
       </w:r>
       <w:r>
         <w:t xml:space="preserve">in </w:t>
@@ -24410,7 +25379,257 @@
         <w:t>.</w:t>
       </w:r>
     </w:p>
-    <w:p/>
+    <w:p>
+      <w:pPr>
+        <w:rPr>
+          <w:b/>
+          <w:bCs/>
+        </w:rPr>
+      </w:pPr>
+      <w:r>
+        <w:rPr>
+          <w:b/>
+          <w:bCs/>
+        </w:rPr>
+        <w:t xml:space="preserve">Update </w:t>
+      </w:r>
+      <w:r>
+        <w:rPr>
+          <w:b/>
+          <w:bCs/>
+        </w:rPr>
+        <w:t>September 27th</w:t>
+      </w:r>
+      <w:proofErr w:type="gramStart"/>
+      <w:r>
+        <w:rPr>
+          <w:b/>
+          <w:bCs/>
+        </w:rPr>
+        <w:t xml:space="preserve"> 2022</w:t>
+      </w:r>
+      <w:proofErr w:type="gramEnd"/>
+    </w:p>
+    <w:p>
+      <w:pPr>
+        <w:rPr>
+          <w:rFonts w:cstheme="minorHAnsi"/>
+          <w:color w:val="000000" w:themeColor="text1"/>
+        </w:rPr>
+      </w:pPr>
+      <w:r>
+        <w:rPr>
+          <w:rFonts w:cstheme="minorHAnsi"/>
+          <w:color w:val="000000" w:themeColor="text1"/>
+        </w:rPr>
+        <w:t xml:space="preserve">Oops, </w:t>
+      </w:r>
+      <w:proofErr w:type="gramStart"/>
+      <w:r>
+        <w:rPr>
+          <w:rFonts w:cstheme="minorHAnsi"/>
+          <w:color w:val="000000" w:themeColor="text1"/>
+        </w:rPr>
+        <w:t>Didn’t</w:t>
+      </w:r>
+      <w:proofErr w:type="gramEnd"/>
+      <w:r>
+        <w:rPr>
+          <w:rFonts w:cstheme="minorHAnsi"/>
+          <w:color w:val="000000" w:themeColor="text1"/>
+        </w:rPr>
+        <w:t xml:space="preserve"> do enough testing. I’m so used to </w:t>
+      </w:r>
+      <w:r>
+        <w:rPr>
+          <w:rFonts w:cstheme="minorHAnsi"/>
+          <w:color w:val="000000" w:themeColor="text1"/>
+        </w:rPr>
+        <w:t>using</w:t>
+      </w:r>
+      <w:r>
+        <w:rPr>
+          <w:rFonts w:cstheme="minorHAnsi"/>
+          <w:color w:val="000000" w:themeColor="text1"/>
+        </w:rPr>
+        <w:t xml:space="preserve"> gestures</w:t>
+      </w:r>
+      <w:r>
+        <w:rPr>
+          <w:rFonts w:cstheme="minorHAnsi"/>
+          <w:color w:val="000000" w:themeColor="text1"/>
+        </w:rPr>
+        <w:t xml:space="preserve"> to navigate</w:t>
+      </w:r>
+      <w:r>
+        <w:rPr>
+          <w:rFonts w:cstheme="minorHAnsi"/>
+          <w:color w:val="000000" w:themeColor="text1"/>
+        </w:rPr>
+        <w:t xml:space="preserve">, I didn’t check the </w:t>
+      </w:r>
+      <w:proofErr w:type="gramStart"/>
+      <w:r>
+        <w:rPr>
+          <w:rFonts w:cstheme="minorHAnsi"/>
+          <w:color w:val="000000" w:themeColor="text1"/>
+        </w:rPr>
+        <w:t>3 button</w:t>
+      </w:r>
+      <w:proofErr w:type="gramEnd"/>
+      <w:r>
+        <w:rPr>
+          <w:rFonts w:cstheme="minorHAnsi"/>
+          <w:color w:val="000000" w:themeColor="text1"/>
+        </w:rPr>
+        <w:t xml:space="preserve"> navigation</w:t>
+      </w:r>
+      <w:r>
+        <w:rPr>
+          <w:rFonts w:cstheme="minorHAnsi"/>
+          <w:color w:val="000000" w:themeColor="text1"/>
+        </w:rPr>
+        <w:t xml:space="preserve"> </w:t>
+      </w:r>
+      <w:r>
+        <w:rPr>
+          <w:rFonts w:cstheme="minorHAnsi"/>
+          <w:color w:val="000000" w:themeColor="text1"/>
+        </w:rPr>
+        <w:t xml:space="preserve">bar. </w:t>
+      </w:r>
+      <w:proofErr w:type="spellStart"/>
+      <w:r>
+        <w:rPr>
+          <w:rFonts w:cstheme="minorHAnsi"/>
+          <w:color w:val="000000" w:themeColor="text1"/>
+        </w:rPr>
+        <w:t>SetDecorFitSystemWindow</w:t>
+      </w:r>
+      <w:proofErr w:type="spellEnd"/>
+      <w:r>
+        <w:rPr>
+          <w:rFonts w:cstheme="minorHAnsi"/>
+          <w:color w:val="000000" w:themeColor="text1"/>
+        </w:rPr>
+        <w:t>(false)</w:t>
+      </w:r>
+      <w:r>
+        <w:rPr>
+          <w:rFonts w:cstheme="minorHAnsi"/>
+          <w:color w:val="000000" w:themeColor="text1"/>
+        </w:rPr>
+        <w:t xml:space="preserve"> means you are in control, therefore I should have </w:t>
+      </w:r>
+      <w:r>
+        <w:rPr>
+          <w:rFonts w:cstheme="minorHAnsi"/>
+          <w:color w:val="000000" w:themeColor="text1"/>
+        </w:rPr>
+        <w:t xml:space="preserve">added a </w:t>
+      </w:r>
+      <w:proofErr w:type="spellStart"/>
+      <w:r>
+        <w:rPr>
+          <w:rFonts w:cstheme="minorHAnsi"/>
+          <w:color w:val="000000" w:themeColor="text1"/>
+        </w:rPr>
+        <w:t>SetOnApplyWindowInsetsListener</w:t>
+      </w:r>
+      <w:proofErr w:type="spellEnd"/>
+      <w:r>
+        <w:rPr>
+          <w:rFonts w:cstheme="minorHAnsi"/>
+          <w:color w:val="000000" w:themeColor="text1"/>
+        </w:rPr>
+        <w:t xml:space="preserve"> for </w:t>
+      </w:r>
+      <w:proofErr w:type="gramStart"/>
+      <w:r>
+        <w:rPr>
+          <w:rFonts w:cstheme="minorHAnsi"/>
+          <w:color w:val="000000" w:themeColor="text1"/>
+        </w:rPr>
+        <w:t xml:space="preserve">the </w:t>
+      </w:r>
+      <w:r>
+        <w:rPr>
+          <w:rFonts w:cstheme="minorHAnsi"/>
+          <w:color w:val="000000" w:themeColor="text1"/>
+        </w:rPr>
+        <w:t xml:space="preserve"> </w:t>
+      </w:r>
+      <w:proofErr w:type="spellStart"/>
+      <w:r>
+        <w:rPr>
+          <w:rFonts w:cstheme="minorHAnsi"/>
+          <w:color w:val="000000" w:themeColor="text1"/>
+        </w:rPr>
+        <w:t>LeaderboardPagerFragment</w:t>
+      </w:r>
+      <w:proofErr w:type="spellEnd"/>
+      <w:proofErr w:type="gramEnd"/>
+      <w:r>
+        <w:rPr>
+          <w:rFonts w:cstheme="minorHAnsi"/>
+          <w:color w:val="000000" w:themeColor="text1"/>
+        </w:rPr>
+        <w:t>. All done and this time tested</w:t>
+      </w:r>
+      <w:r>
+        <w:rPr>
+          <w:rFonts w:cstheme="minorHAnsi"/>
+          <w:color w:val="000000" w:themeColor="text1"/>
+        </w:rPr>
+        <w:t xml:space="preserve"> – no other changes other than the layout </w:t>
+      </w:r>
+      <w:r>
+        <w:rPr>
+          <w:rFonts w:cstheme="minorHAnsi"/>
+          <w:color w:val="000000" w:themeColor="text1"/>
+        </w:rPr>
+        <w:t xml:space="preserve">to add an </w:t>
+      </w:r>
+      <w:proofErr w:type="spellStart"/>
+      <w:r>
+        <w:rPr>
+          <w:rFonts w:cstheme="minorHAnsi"/>
+          <w:color w:val="000000" w:themeColor="text1"/>
+        </w:rPr>
+        <w:t>android:id</w:t>
+      </w:r>
+      <w:proofErr w:type="spellEnd"/>
+      <w:r>
+        <w:rPr>
+          <w:rFonts w:cstheme="minorHAnsi"/>
+          <w:color w:val="000000" w:themeColor="text1"/>
+        </w:rPr>
+        <w:t xml:space="preserve"> for the </w:t>
+      </w:r>
+      <w:proofErr w:type="spellStart"/>
+      <w:r>
+        <w:rPr>
+          <w:rFonts w:cstheme="minorHAnsi"/>
+          <w:color w:val="000000" w:themeColor="text1"/>
+        </w:rPr>
+        <w:t>constraintlay</w:t>
+      </w:r>
+      <w:r>
+        <w:rPr>
+          <w:rFonts w:cstheme="minorHAnsi"/>
+          <w:color w:val="000000" w:themeColor="text1"/>
+        </w:rPr>
+        <w:t>out</w:t>
+      </w:r>
+      <w:proofErr w:type="spellEnd"/>
+      <w:r>
+        <w:rPr>
+          <w:rFonts w:cstheme="minorHAnsi"/>
+          <w:color w:val="000000" w:themeColor="text1"/>
+        </w:rPr>
+        <w:t>.</w:t>
+      </w:r>
+    </w:p>
     <w:p/>
     <w:sectPr>
       <w:pgSz w:w="11906" w:h="16838"/>
@@ -24938,6 +26157,7 @@
   <w:style w:type="character" w:default="1" w:styleId="DefaultParagraphFont">
     <w:name w:val="Default Paragraph Font"/>
     <w:uiPriority w:val="1"/>
+    <w:semiHidden/>
     <w:unhideWhenUsed/>
   </w:style>
   <w:style w:type="table" w:default="1" w:styleId="TableNormal">

</xml_diff>

<commit_message>
Added a new SetOnlyWindowWindowInsetsListener to LeaderboardPagerFragment
</commit_message>
<xml_diff>
--- a/NavigationGraph.docx
+++ b/NavigationGraph.docx
@@ -23474,7 +23474,98 @@
           <w:rFonts w:cstheme="minorHAnsi"/>
           <w:color w:val="000000" w:themeColor="text1"/>
         </w:rPr>
-        <w:t xml:space="preserve"> problem. The other problem was when I displayed a Dialog</w:t>
+        <w:t xml:space="preserve"> problem. </w:t>
+      </w:r>
+      <w:r>
+        <w:rPr>
+          <w:rFonts w:cstheme="minorHAnsi"/>
+          <w:b/>
+          <w:bCs/>
+          <w:i/>
+          <w:iCs/>
+          <w:color w:val="000000" w:themeColor="text1"/>
+        </w:rPr>
+        <w:t xml:space="preserve">Note this </w:t>
+      </w:r>
+      <w:r>
+        <w:rPr>
+          <w:rFonts w:cstheme="minorHAnsi"/>
+          <w:b/>
+          <w:bCs/>
+          <w:i/>
+          <w:iCs/>
+          <w:color w:val="000000" w:themeColor="text1"/>
+        </w:rPr>
+        <w:t xml:space="preserve">Pixel 6 </w:t>
+      </w:r>
+      <w:r>
+        <w:rPr>
+          <w:rFonts w:cstheme="minorHAnsi"/>
+          <w:b/>
+          <w:bCs/>
+          <w:i/>
+          <w:iCs/>
+          <w:color w:val="000000" w:themeColor="text1"/>
+        </w:rPr>
+        <w:t>screenshot does not show the camera</w:t>
+      </w:r>
+      <w:r>
+        <w:rPr>
+          <w:rFonts w:cstheme="minorHAnsi"/>
+          <w:b/>
+          <w:bCs/>
+          <w:i/>
+          <w:iCs/>
+          <w:color w:val="000000" w:themeColor="text1"/>
+        </w:rPr>
+        <w:t>'s</w:t>
+      </w:r>
+      <w:r>
+        <w:rPr>
+          <w:rFonts w:cstheme="minorHAnsi"/>
+          <w:b/>
+          <w:bCs/>
+          <w:i/>
+          <w:iCs/>
+          <w:color w:val="000000" w:themeColor="text1"/>
+        </w:rPr>
+        <w:t xml:space="preserve"> </w:t>
+      </w:r>
+      <w:r>
+        <w:rPr>
+          <w:rFonts w:cstheme="minorHAnsi"/>
+          <w:b/>
+          <w:bCs/>
+          <w:i/>
+          <w:iCs/>
+          <w:color w:val="000000" w:themeColor="text1"/>
+        </w:rPr>
+        <w:t xml:space="preserve">black </w:t>
+      </w:r>
+      <w:r>
+        <w:rPr>
+          <w:rFonts w:cstheme="minorHAnsi"/>
+          <w:b/>
+          <w:bCs/>
+          <w:i/>
+          <w:iCs/>
+          <w:color w:val="000000" w:themeColor="text1"/>
+        </w:rPr>
+        <w:t>hole.</w:t>
+      </w:r>
+      <w:r>
+        <w:rPr>
+          <w:rFonts w:cstheme="minorHAnsi"/>
+          <w:color w:val="000000" w:themeColor="text1"/>
+        </w:rPr>
+        <w:t xml:space="preserve"> </w:t>
+      </w:r>
+      <w:r>
+        <w:rPr>
+          <w:rFonts w:cstheme="minorHAnsi"/>
+          <w:color w:val="000000" w:themeColor="text1"/>
+        </w:rPr>
+        <w:t>The other problem was when I displayed a Dialog</w:t>
       </w:r>
       <w:r>
         <w:rPr>
@@ -24136,6 +24227,7 @@
           <w:rFonts w:cstheme="minorHAnsi"/>
           <w:color w:val="000000" w:themeColor="text1"/>
         </w:rPr>
+        <w:lastRenderedPageBreak/>
         <w:t xml:space="preserve">Studio </w:t>
       </w:r>
       <w:r>
@@ -24187,15 +24279,7 @@
           <w:rFonts w:cstheme="minorHAnsi"/>
           <w:color w:val="000000" w:themeColor="text1"/>
         </w:rPr>
-        <w:t xml:space="preserve">. </w:t>
-      </w:r>
-      <w:r>
-        <w:rPr>
-          <w:rFonts w:cstheme="minorHAnsi"/>
-          <w:color w:val="000000" w:themeColor="text1"/>
-        </w:rPr>
-        <w:lastRenderedPageBreak/>
-        <w:t xml:space="preserve">When I created the </w:t>
+        <w:t xml:space="preserve">. When I created the </w:t>
       </w:r>
       <w:r>
         <w:rPr>
@@ -25630,7 +25714,96 @@
         <w:t>.</w:t>
       </w:r>
     </w:p>
-    <w:p/>
+    <w:p>
+      <w:pPr>
+        <w:rPr>
+          <w:rFonts w:cstheme="minorHAnsi"/>
+          <w:b/>
+          <w:bCs/>
+          <w:color w:val="000000" w:themeColor="text1"/>
+        </w:rPr>
+      </w:pPr>
+      <w:r>
+        <w:rPr>
+          <w:rFonts w:cstheme="minorHAnsi"/>
+          <w:b/>
+          <w:bCs/>
+          <w:color w:val="000000" w:themeColor="text1"/>
+        </w:rPr>
+        <w:lastRenderedPageBreak/>
+        <w:t>Update September 29</w:t>
+      </w:r>
+      <w:r>
+        <w:rPr>
+          <w:rFonts w:cstheme="minorHAnsi"/>
+          <w:b/>
+          <w:bCs/>
+          <w:color w:val="000000" w:themeColor="text1"/>
+          <w:vertAlign w:val="superscript"/>
+        </w:rPr>
+        <w:t>th</w:t>
+      </w:r>
+      <w:proofErr w:type="gramStart"/>
+      <w:r>
+        <w:rPr>
+          <w:rFonts w:cstheme="minorHAnsi"/>
+          <w:b/>
+          <w:bCs/>
+          <w:color w:val="000000" w:themeColor="text1"/>
+        </w:rPr>
+        <w:t xml:space="preserve"> 2022</w:t>
+      </w:r>
+      <w:proofErr w:type="gramEnd"/>
+    </w:p>
+    <w:p>
+      <w:r>
+        <w:t xml:space="preserve">Previously I did all my testing on a Pixel 6 and a Samsung Galaxy Tab 7. The Pixel 6 was set to use gestures and the Tab 7 used 3 buttons rather than gestures. I forgot that the Galaxy Tab 7 displays the 3 buttons in Landscape mode on the bottom of the screen. All tests on both devices were good. However, I forgot to test the Pixel 6 with buttons and of course on a phone in Landscape the 3 buttons aren’t on the bottom, but on the left in Landscape. It looks very ugly and has many problems. Unfortunately, I’ve had to revert to </w:t>
+      </w:r>
+      <w:proofErr w:type="spellStart"/>
+      <w:r>
+        <w:rPr>
+          <w:rFonts w:cstheme="minorHAnsi"/>
+          <w:color w:val="000000" w:themeColor="text1"/>
+        </w:rPr>
+        <w:t>Window.AddFlags</w:t>
+      </w:r>
+      <w:proofErr w:type="spellEnd"/>
+      <w:r>
+        <w:rPr>
+          <w:rFonts w:cstheme="minorHAnsi"/>
+          <w:color w:val="000000" w:themeColor="text1"/>
+        </w:rPr>
+        <w:t>(</w:t>
+      </w:r>
+      <w:proofErr w:type="spellStart"/>
+      <w:r>
+        <w:rPr>
+          <w:rFonts w:cstheme="minorHAnsi"/>
+          <w:color w:val="000000" w:themeColor="text1"/>
+        </w:rPr>
+        <w:t>WindowManagerFlags.TranslucentStatus</w:t>
+      </w:r>
+      <w:proofErr w:type="spellEnd"/>
+      <w:r>
+        <w:rPr>
+          <w:rFonts w:cstheme="minorHAnsi"/>
+          <w:color w:val="000000" w:themeColor="text1"/>
+        </w:rPr>
+        <w:t>)</w:t>
+      </w:r>
+      <w:r>
+        <w:rPr>
+          <w:rFonts w:cstheme="minorHAnsi"/>
+          <w:color w:val="000000" w:themeColor="text1"/>
+        </w:rPr>
+        <w:t xml:space="preserve"> until I come up with a solution.</w:t>
+      </w:r>
+    </w:p>
+    <w:p>
+      <w:r>
+        <w:t xml:space="preserve"> </w:t>
+      </w:r>
+    </w:p>
     <w:sectPr>
       <w:pgSz w:w="11906" w:h="16838"/>
       <w:pgMar w:top="1440" w:right="1440" w:bottom="1440" w:left="1440" w:header="708" w:footer="708" w:gutter="0"/>

</xml_diff>

<commit_message>
Reverted back to using Window.AddFlags(WindowManagerFlags.TranslucentStatus)
</commit_message>
<xml_diff>
--- a/NavigationGraph.docx
+++ b/NavigationGraph.docx
@@ -23507,7 +23507,29 @@
           <w:iCs/>
           <w:color w:val="000000" w:themeColor="text1"/>
         </w:rPr>
-        <w:t>screenshot does not show the camera</w:t>
+        <w:t>screenshot does</w:t>
+      </w:r>
+      <w:r>
+        <w:rPr>
+          <w:rFonts w:cstheme="minorHAnsi"/>
+          <w:b/>
+          <w:bCs/>
+          <w:i/>
+          <w:iCs/>
+          <w:color w:val="000000" w:themeColor="text1"/>
+        </w:rPr>
+        <w:t>n'</w:t>
+      </w:r>
+      <w:r>
+        <w:rPr>
+          <w:rFonts w:cstheme="minorHAnsi"/>
+          <w:b/>
+          <w:bCs/>
+          <w:i/>
+          <w:iCs/>
+          <w:color w:val="000000" w:themeColor="text1"/>
+        </w:rPr>
+        <w:t>t show the camera</w:t>
       </w:r>
       <w:r>
         <w:rPr>

</xml_diff>